<commit_message>
image upload and confirmation between users implemented successfully
</commit_message>
<xml_diff>
--- a/Pay.docx
+++ b/Pay.docx
@@ -2014,6 +2014,1691 @@
       </w:r>
     </w:p>
     <w:p/>
+    <w:p/>
+    <w:p/>
+    <w:p/>
+    <w:p/>
+    <w:p/>
+    <w:p>
+      <w:pPr>
+        <w:jc w:val="center"/>
+      </w:pPr>
+    </w:p>
+    <w:p>
+      <w:pPr>
+        <w:jc w:val="center"/>
+      </w:pPr>
+    </w:p>
+    <w:p>
+      <w:pPr>
+        <w:jc w:val="center"/>
+      </w:pPr>
+    </w:p>
+    <w:p>
+      <w:pPr>
+        <w:jc w:val="center"/>
+      </w:pPr>
+    </w:p>
+    <w:p>
+      <w:pPr>
+        <w:jc w:val="center"/>
+      </w:pPr>
+    </w:p>
+    <w:p>
+      <w:pPr>
+        <w:jc w:val="center"/>
+      </w:pPr>
+    </w:p>
+    <w:p>
+      <w:pPr>
+        <w:jc w:val="center"/>
+      </w:pPr>
+    </w:p>
+    <w:p>
+      <w:pPr>
+        <w:jc w:val="center"/>
+      </w:pPr>
+    </w:p>
+    <w:p>
+      <w:pPr>
+        <w:jc w:val="center"/>
+      </w:pPr>
+    </w:p>
+    <w:p>
+      <w:pPr>
+        <w:jc w:val="center"/>
+      </w:pPr>
+    </w:p>
+    <w:p>
+      <w:pPr>
+        <w:jc w:val="center"/>
+      </w:pPr>
+    </w:p>
+    <w:p>
+      <w:pPr>
+        <w:jc w:val="center"/>
+      </w:pPr>
+    </w:p>
+    <w:p>
+      <w:pPr>
+        <w:tabs>
+          <w:tab w:val="left" w:pos="276"/>
+        </w:tabs>
+      </w:pPr>
+      <w:r>
+        <w:tab/>
+      </w:r>
+    </w:p>
+    <w:p>
+      <w:pPr>
+        <w:tabs>
+          <w:tab w:val="left" w:pos="276"/>
+        </w:tabs>
+        <w:rPr>
+          <w:b/>
+          <w:bCs/>
+        </w:rPr>
+      </w:pPr>
+      <w:r>
+        <w:rPr>
+          <w:b/>
+          <w:bCs/>
+        </w:rPr>
+        <w:lastRenderedPageBreak/>
+        <w:t>Pay &amp; Promise - Project Overview</w:t>
+      </w:r>
+    </w:p>
+    <w:p>
+      <w:pPr>
+        <w:tabs>
+          <w:tab w:val="left" w:pos="276"/>
+        </w:tabs>
+        <w:rPr>
+          <w:b/>
+          <w:bCs/>
+        </w:rPr>
+      </w:pPr>
+      <w:r>
+        <w:rPr>
+          <w:b/>
+          <w:bCs/>
+        </w:rPr>
+        <w:t>1. Vision &amp; Core Logic</w:t>
+      </w:r>
+    </w:p>
+    <w:p>
+      <w:pPr>
+        <w:tabs>
+          <w:tab w:val="left" w:pos="276"/>
+        </w:tabs>
+      </w:pPr>
+      <w:r>
+        <w:rPr>
+          <w:b/>
+          <w:bCs/>
+        </w:rPr>
+        <w:t>"Pay &amp; Promise"</w:t>
+      </w:r>
+      <w:r>
+        <w:t> is a social accountability app gamified with financial stakes.</w:t>
+      </w:r>
+    </w:p>
+    <w:p>
+      <w:pPr>
+        <w:numPr>
+          <w:ilvl w:val="0"/>
+          <w:numId w:val="25"/>
+        </w:numPr>
+        <w:tabs>
+          <w:tab w:val="left" w:pos="276"/>
+        </w:tabs>
+      </w:pPr>
+      <w:r>
+        <w:rPr>
+          <w:b/>
+          <w:bCs/>
+        </w:rPr>
+        <w:t>The Problem:</w:t>
+      </w:r>
+      <w:r>
+        <w:t> People break promises to themselves (gym, study, etc.) because there's no immediate consequence.</w:t>
+      </w:r>
+    </w:p>
+    <w:p>
+      <w:pPr>
+        <w:numPr>
+          <w:ilvl w:val="0"/>
+          <w:numId w:val="25"/>
+        </w:numPr>
+        <w:tabs>
+          <w:tab w:val="left" w:pos="276"/>
+        </w:tabs>
+      </w:pPr>
+      <w:r>
+        <w:rPr>
+          <w:b/>
+          <w:bCs/>
+        </w:rPr>
+        <w:t>The Solution:</w:t>
+      </w:r>
+      <w:r>
+        <w:t> "Survivor" Game Mode. A group of friends puts money into a pool. Everyone commits to a daily goal for N days.</w:t>
+      </w:r>
+    </w:p>
+    <w:p>
+      <w:pPr>
+        <w:numPr>
+          <w:ilvl w:val="0"/>
+          <w:numId w:val="25"/>
+        </w:numPr>
+        <w:tabs>
+          <w:tab w:val="left" w:pos="276"/>
+        </w:tabs>
+      </w:pPr>
+      <w:r>
+        <w:rPr>
+          <w:b/>
+          <w:bCs/>
+        </w:rPr>
+        <w:t>The Stakes:</w:t>
+      </w:r>
+    </w:p>
+    <w:p>
+      <w:pPr>
+        <w:numPr>
+          <w:ilvl w:val="1"/>
+          <w:numId w:val="25"/>
+        </w:numPr>
+        <w:tabs>
+          <w:tab w:val="left" w:pos="276"/>
+        </w:tabs>
+      </w:pPr>
+      <w:r>
+        <w:rPr>
+          <w:b/>
+          <w:bCs/>
+        </w:rPr>
+        <w:t>Pass</w:t>
+      </w:r>
+      <w:r>
+        <w:t>: You keep your daily stake safe.</w:t>
+      </w:r>
+    </w:p>
+    <w:p>
+      <w:pPr>
+        <w:numPr>
+          <w:ilvl w:val="1"/>
+          <w:numId w:val="25"/>
+        </w:numPr>
+        <w:tabs>
+          <w:tab w:val="left" w:pos="276"/>
+        </w:tabs>
+      </w:pPr>
+      <w:r>
+        <w:rPr>
+          <w:b/>
+          <w:bCs/>
+        </w:rPr>
+        <w:t>Fail</w:t>
+      </w:r>
+      <w:r>
+        <w:t>: You lose your daily stake.</w:t>
+      </w:r>
+    </w:p>
+    <w:p>
+      <w:pPr>
+        <w:numPr>
+          <w:ilvl w:val="1"/>
+          <w:numId w:val="25"/>
+        </w:numPr>
+        <w:tabs>
+          <w:tab w:val="left" w:pos="276"/>
+        </w:tabs>
+      </w:pPr>
+      <w:r>
+        <w:rPr>
+          <w:b/>
+          <w:bCs/>
+        </w:rPr>
+        <w:t>Survivor Bonus</w:t>
+      </w:r>
+      <w:r>
+        <w:t>: Money lost by those who fail is </w:t>
+      </w:r>
+      <w:r>
+        <w:rPr>
+          <w:b/>
+          <w:bCs/>
+        </w:rPr>
+        <w:t>redistributed instantly</w:t>
+      </w:r>
+      <w:r>
+        <w:t> to those who are still active/safe.</w:t>
+      </w:r>
+    </w:p>
+    <w:p>
+      <w:pPr>
+        <w:numPr>
+          <w:ilvl w:val="1"/>
+          <w:numId w:val="25"/>
+        </w:numPr>
+        <w:tabs>
+          <w:tab w:val="left" w:pos="276"/>
+        </w:tabs>
+      </w:pPr>
+      <w:r>
+        <w:rPr>
+          <w:b/>
+          <w:bCs/>
+        </w:rPr>
+        <w:t>Conclusion</w:t>
+      </w:r>
+      <w:r>
+        <w:t>: At the end, responsible users profit; lazy users pay.</w:t>
+      </w:r>
+    </w:p>
+    <w:p>
+      <w:pPr>
+        <w:tabs>
+          <w:tab w:val="left" w:pos="276"/>
+        </w:tabs>
+      </w:pPr>
+      <w:r>
+        <w:pict w14:anchorId="09C555C9">
+          <v:rect id="_x0000_i1159" style="width:456pt;height:.75pt" o:hrpct="0" o:hralign="center" o:hrstd="t" o:hr="t" fillcolor="#a0a0a0" stroked="f"/>
+        </w:pict>
+      </w:r>
+    </w:p>
+    <w:p>
+      <w:pPr>
+        <w:tabs>
+          <w:tab w:val="left" w:pos="276"/>
+        </w:tabs>
+        <w:rPr>
+          <w:b/>
+          <w:bCs/>
+        </w:rPr>
+      </w:pPr>
+      <w:r>
+        <w:rPr>
+          <w:b/>
+          <w:bCs/>
+        </w:rPr>
+        <w:t>2. Tech Stack</w:t>
+      </w:r>
+    </w:p>
+    <w:p>
+      <w:pPr>
+        <w:numPr>
+          <w:ilvl w:val="0"/>
+          <w:numId w:val="26"/>
+        </w:numPr>
+        <w:tabs>
+          <w:tab w:val="left" w:pos="276"/>
+        </w:tabs>
+      </w:pPr>
+      <w:r>
+        <w:rPr>
+          <w:b/>
+          <w:bCs/>
+        </w:rPr>
+        <w:t>Frontend</w:t>
+      </w:r>
+      <w:r>
+        <w:t>: React Native with Expo (Managed Workflow).</w:t>
+      </w:r>
+    </w:p>
+    <w:p>
+      <w:pPr>
+        <w:numPr>
+          <w:ilvl w:val="0"/>
+          <w:numId w:val="26"/>
+        </w:numPr>
+        <w:tabs>
+          <w:tab w:val="left" w:pos="276"/>
+        </w:tabs>
+      </w:pPr>
+      <w:r>
+        <w:rPr>
+          <w:b/>
+          <w:bCs/>
+        </w:rPr>
+        <w:t>Navigation</w:t>
+      </w:r>
+      <w:r>
+        <w:t>: Expo Router (File-based routing).</w:t>
+      </w:r>
+    </w:p>
+    <w:p>
+      <w:pPr>
+        <w:numPr>
+          <w:ilvl w:val="0"/>
+          <w:numId w:val="26"/>
+        </w:numPr>
+        <w:tabs>
+          <w:tab w:val="left" w:pos="276"/>
+        </w:tabs>
+      </w:pPr>
+      <w:r>
+        <w:rPr>
+          <w:b/>
+          <w:bCs/>
+        </w:rPr>
+        <w:t>Backend / DB</w:t>
+      </w:r>
+      <w:r>
+        <w:t xml:space="preserve">: </w:t>
+      </w:r>
+      <w:proofErr w:type="spellStart"/>
+      <w:r>
+        <w:t>Supabase</w:t>
+      </w:r>
+      <w:proofErr w:type="spellEnd"/>
+      <w:r>
+        <w:t xml:space="preserve"> (PostgreSQL).</w:t>
+      </w:r>
+    </w:p>
+    <w:p>
+      <w:pPr>
+        <w:numPr>
+          <w:ilvl w:val="0"/>
+          <w:numId w:val="26"/>
+        </w:numPr>
+        <w:tabs>
+          <w:tab w:val="left" w:pos="276"/>
+        </w:tabs>
+      </w:pPr>
+      <w:r>
+        <w:rPr>
+          <w:b/>
+          <w:bCs/>
+        </w:rPr>
+        <w:t>Auth</w:t>
+      </w:r>
+      <w:r>
+        <w:t xml:space="preserve">: </w:t>
+      </w:r>
+      <w:proofErr w:type="spellStart"/>
+      <w:r>
+        <w:t>Supabase</w:t>
+      </w:r>
+      <w:proofErr w:type="spellEnd"/>
+      <w:r>
+        <w:t xml:space="preserve"> Auth.</w:t>
+      </w:r>
+    </w:p>
+    <w:p>
+      <w:pPr>
+        <w:numPr>
+          <w:ilvl w:val="0"/>
+          <w:numId w:val="26"/>
+        </w:numPr>
+        <w:tabs>
+          <w:tab w:val="left" w:pos="276"/>
+        </w:tabs>
+      </w:pPr>
+      <w:r>
+        <w:rPr>
+          <w:b/>
+          <w:bCs/>
+        </w:rPr>
+        <w:t>Styling</w:t>
+      </w:r>
+      <w:r>
+        <w:t>: </w:t>
+      </w:r>
+      <w:proofErr w:type="spellStart"/>
+      <w:r>
+        <w:t>StyleSheet</w:t>
+      </w:r>
+      <w:proofErr w:type="spellEnd"/>
+      <w:r>
+        <w:t> (Standard React Native).</w:t>
+      </w:r>
+    </w:p>
+    <w:p>
+      <w:pPr>
+        <w:tabs>
+          <w:tab w:val="left" w:pos="276"/>
+        </w:tabs>
+      </w:pPr>
+      <w:r>
+        <w:pict w14:anchorId="7278A7A7">
+          <v:rect id="_x0000_i1160" style="width:456pt;height:.75pt" o:hrpct="0" o:hralign="center" o:hrstd="t" o:hr="t" fillcolor="#a0a0a0" stroked="f"/>
+        </w:pict>
+      </w:r>
+    </w:p>
+    <w:p>
+      <w:pPr>
+        <w:tabs>
+          <w:tab w:val="left" w:pos="276"/>
+        </w:tabs>
+        <w:rPr>
+          <w:b/>
+          <w:bCs/>
+        </w:rPr>
+      </w:pPr>
+      <w:r>
+        <w:rPr>
+          <w:b/>
+          <w:bCs/>
+        </w:rPr>
+        <w:t>3. Key Screens &amp; Features</w:t>
+      </w:r>
+    </w:p>
+    <w:p>
+      <w:pPr>
+        <w:tabs>
+          <w:tab w:val="left" w:pos="276"/>
+        </w:tabs>
+      </w:pPr>
+      <w:r>
+        <w:t>A. Home Screen (Dashboard)</w:t>
+      </w:r>
+    </w:p>
+    <w:p>
+      <w:pPr>
+        <w:numPr>
+          <w:ilvl w:val="0"/>
+          <w:numId w:val="27"/>
+        </w:numPr>
+        <w:tabs>
+          <w:tab w:val="left" w:pos="276"/>
+        </w:tabs>
+      </w:pPr>
+      <w:r>
+        <w:rPr>
+          <w:b/>
+          <w:bCs/>
+        </w:rPr>
+        <w:t>Professional Header</w:t>
+      </w:r>
+      <w:r>
+        <w:t>: "Good Morning, [Name]" with a dynamic status pill ("3 active promises").</w:t>
+      </w:r>
+    </w:p>
+    <w:p>
+      <w:pPr>
+        <w:numPr>
+          <w:ilvl w:val="0"/>
+          <w:numId w:val="27"/>
+        </w:numPr>
+        <w:tabs>
+          <w:tab w:val="left" w:pos="276"/>
+        </w:tabs>
+      </w:pPr>
+      <w:r>
+        <w:rPr>
+          <w:b/>
+          <w:bCs/>
+        </w:rPr>
+        <w:t>Dashboard Stats</w:t>
+      </w:r>
+      <w:r>
+        <w:t>: Quick view of "Active Goals" and "Done Today".</w:t>
+      </w:r>
+    </w:p>
+    <w:p>
+      <w:pPr>
+        <w:numPr>
+          <w:ilvl w:val="0"/>
+          <w:numId w:val="27"/>
+        </w:numPr>
+        <w:tabs>
+          <w:tab w:val="left" w:pos="276"/>
+        </w:tabs>
+      </w:pPr>
+      <w:r>
+        <w:rPr>
+          <w:b/>
+          <w:bCs/>
+        </w:rPr>
+        <w:t>Smart Fetching</w:t>
+      </w:r>
+      <w:r>
+        <w:t>: Loads promises where you are the </w:t>
+      </w:r>
+      <w:r>
+        <w:rPr>
+          <w:b/>
+          <w:bCs/>
+        </w:rPr>
+        <w:t>Creator OR a Participant</w:t>
+      </w:r>
+      <w:r>
+        <w:t>.</w:t>
+      </w:r>
+    </w:p>
+    <w:p>
+      <w:pPr>
+        <w:numPr>
+          <w:ilvl w:val="0"/>
+          <w:numId w:val="27"/>
+        </w:numPr>
+        <w:tabs>
+          <w:tab w:val="left" w:pos="276"/>
+        </w:tabs>
+      </w:pPr>
+      <w:r>
+        <w:rPr>
+          <w:b/>
+          <w:bCs/>
+        </w:rPr>
+        <w:t>Cards</w:t>
+      </w:r>
+      <w:r>
+        <w:t>: Visual progress bars, "Active/Done" badges, and navigation to details.</w:t>
+      </w:r>
+    </w:p>
+    <w:p>
+      <w:pPr>
+        <w:numPr>
+          <w:ilvl w:val="0"/>
+          <w:numId w:val="27"/>
+        </w:numPr>
+        <w:tabs>
+          <w:tab w:val="left" w:pos="276"/>
+        </w:tabs>
+      </w:pPr>
+      <w:r>
+        <w:rPr>
+          <w:b/>
+          <w:bCs/>
+        </w:rPr>
+        <w:t>Empty State</w:t>
+      </w:r>
+      <w:r>
+        <w:t>: Motivational graphics when no promises exist.</w:t>
+      </w:r>
+    </w:p>
+    <w:p>
+      <w:pPr>
+        <w:tabs>
+          <w:tab w:val="left" w:pos="276"/>
+        </w:tabs>
+      </w:pPr>
+      <w:r>
+        <w:t>B. Create Promise Screen</w:t>
+      </w:r>
+    </w:p>
+    <w:p>
+      <w:pPr>
+        <w:numPr>
+          <w:ilvl w:val="0"/>
+          <w:numId w:val="28"/>
+        </w:numPr>
+        <w:tabs>
+          <w:tab w:val="left" w:pos="276"/>
+        </w:tabs>
+      </w:pPr>
+      <w:r>
+        <w:rPr>
+          <w:b/>
+          <w:bCs/>
+        </w:rPr>
+        <w:t>Form</w:t>
+      </w:r>
+      <w:r>
+        <w:t>: Title, Amount (₹), Duration (Days), Participant Count.</w:t>
+      </w:r>
+    </w:p>
+    <w:p>
+      <w:pPr>
+        <w:numPr>
+          <w:ilvl w:val="0"/>
+          <w:numId w:val="28"/>
+        </w:numPr>
+        <w:tabs>
+          <w:tab w:val="left" w:pos="276"/>
+        </w:tabs>
+      </w:pPr>
+      <w:r>
+        <w:rPr>
+          <w:b/>
+          <w:bCs/>
+        </w:rPr>
+        <w:t>Live Calc</w:t>
+      </w:r>
+      <w:r>
+        <w:t>: Shows Total Pool = Amount x People.</w:t>
+      </w:r>
+    </w:p>
+    <w:p>
+      <w:pPr>
+        <w:numPr>
+          <w:ilvl w:val="0"/>
+          <w:numId w:val="28"/>
+        </w:numPr>
+        <w:tabs>
+          <w:tab w:val="left" w:pos="276"/>
+        </w:tabs>
+      </w:pPr>
+      <w:r>
+        <w:rPr>
+          <w:b/>
+          <w:bCs/>
+        </w:rPr>
+        <w:lastRenderedPageBreak/>
+        <w:t>UX</w:t>
+      </w:r>
+      <w:r>
+        <w:t>: "Accountability" messaging and clear inputs.</w:t>
+      </w:r>
+    </w:p>
+    <w:p>
+      <w:pPr>
+        <w:tabs>
+          <w:tab w:val="left" w:pos="276"/>
+        </w:tabs>
+      </w:pPr>
+      <w:r>
+        <w:t>C. Join Promise Screen</w:t>
+      </w:r>
+    </w:p>
+    <w:p>
+      <w:pPr>
+        <w:numPr>
+          <w:ilvl w:val="0"/>
+          <w:numId w:val="29"/>
+        </w:numPr>
+        <w:tabs>
+          <w:tab w:val="left" w:pos="276"/>
+        </w:tabs>
+      </w:pPr>
+      <w:r>
+        <w:rPr>
+          <w:b/>
+          <w:bCs/>
+        </w:rPr>
+        <w:t>Trust &amp; Safety</w:t>
+      </w:r>
+      <w:r>
+        <w:t>: "Six-digit code" input with auto-formatting and "Shield" security icons.</w:t>
+      </w:r>
+    </w:p>
+    <w:p>
+      <w:pPr>
+        <w:numPr>
+          <w:ilvl w:val="0"/>
+          <w:numId w:val="29"/>
+        </w:numPr>
+        <w:tabs>
+          <w:tab w:val="left" w:pos="276"/>
+        </w:tabs>
+      </w:pPr>
+      <w:r>
+        <w:rPr>
+          <w:b/>
+          <w:bCs/>
+        </w:rPr>
+        <w:t>Review Step</w:t>
+      </w:r>
+      <w:r>
+        <w:t>: Fetches the promise details </w:t>
+      </w:r>
+      <w:r>
+        <w:rPr>
+          <w:i/>
+          <w:iCs/>
+        </w:rPr>
+        <w:t>before</w:t>
+      </w:r>
+      <w:r>
+        <w:t> joining to show a confirmation dialog ("Join 'Running Club'?").</w:t>
+      </w:r>
+    </w:p>
+    <w:p>
+      <w:pPr>
+        <w:numPr>
+          <w:ilvl w:val="0"/>
+          <w:numId w:val="29"/>
+        </w:numPr>
+        <w:tabs>
+          <w:tab w:val="left" w:pos="276"/>
+        </w:tabs>
+      </w:pPr>
+      <w:r>
+        <w:rPr>
+          <w:b/>
+          <w:bCs/>
+        </w:rPr>
+        <w:t>Error Handling</w:t>
+      </w:r>
+      <w:r>
+        <w:t>: Prevents duplicate joins; validates invalid codes.</w:t>
+      </w:r>
+    </w:p>
+    <w:p>
+      <w:pPr>
+        <w:tabs>
+          <w:tab w:val="left" w:pos="276"/>
+        </w:tabs>
+      </w:pPr>
+      <w:r>
+        <w:t xml:space="preserve">D. Promise Detail Screen (The Game </w:t>
+      </w:r>
+      <w:proofErr w:type="spellStart"/>
+      <w:r>
+        <w:t>Center</w:t>
+      </w:r>
+      <w:proofErr w:type="spellEnd"/>
+      <w:r>
+        <w:t>)</w:t>
+      </w:r>
+    </w:p>
+    <w:p>
+      <w:pPr>
+        <w:numPr>
+          <w:ilvl w:val="0"/>
+          <w:numId w:val="30"/>
+        </w:numPr>
+        <w:tabs>
+          <w:tab w:val="left" w:pos="276"/>
+        </w:tabs>
+      </w:pPr>
+      <w:r>
+        <w:rPr>
+          <w:b/>
+          <w:bCs/>
+        </w:rPr>
+        <w:t>Daily Check-in</w:t>
+      </w:r>
+      <w:r>
+        <w:t>: Large "Mark as Done" / "Mark as Failed" buttons.</w:t>
+      </w:r>
+    </w:p>
+    <w:p>
+      <w:pPr>
+        <w:numPr>
+          <w:ilvl w:val="1"/>
+          <w:numId w:val="30"/>
+        </w:numPr>
+        <w:tabs>
+          <w:tab w:val="left" w:pos="276"/>
+        </w:tabs>
+      </w:pPr>
+      <w:r>
+        <w:rPr>
+          <w:b/>
+          <w:bCs/>
+        </w:rPr>
+        <w:t>Logic</w:t>
+      </w:r>
+      <w:r>
+        <w:t>: One check-in per </w:t>
+      </w:r>
+      <w:r>
+        <w:rPr>
+          <w:b/>
+          <w:bCs/>
+        </w:rPr>
+        <w:t>User</w:t>
+      </w:r>
+      <w:r>
+        <w:t> per </w:t>
+      </w:r>
+      <w:r>
+        <w:rPr>
+          <w:b/>
+          <w:bCs/>
+        </w:rPr>
+        <w:t>Day</w:t>
+      </w:r>
+      <w:r>
+        <w:t>.</w:t>
+      </w:r>
+    </w:p>
+    <w:p>
+      <w:pPr>
+        <w:numPr>
+          <w:ilvl w:val="0"/>
+          <w:numId w:val="30"/>
+        </w:numPr>
+        <w:tabs>
+          <w:tab w:val="left" w:pos="276"/>
+        </w:tabs>
+      </w:pPr>
+      <w:r>
+        <w:rPr>
+          <w:b/>
+          <w:bCs/>
+        </w:rPr>
+        <w:t>Weekly Analytics</w:t>
+      </w:r>
+      <w:r>
+        <w:t>: 7-day retrospective chart (Green=Done, Red=Failed).</w:t>
+      </w:r>
+    </w:p>
+    <w:p>
+      <w:pPr>
+        <w:numPr>
+          <w:ilvl w:val="0"/>
+          <w:numId w:val="30"/>
+        </w:numPr>
+        <w:tabs>
+          <w:tab w:val="left" w:pos="276"/>
+        </w:tabs>
+      </w:pPr>
+      <w:r>
+        <w:rPr>
+          <w:b/>
+          <w:bCs/>
+        </w:rPr>
+        <w:t>Survivor Logic (Backend Triggered)</w:t>
+      </w:r>
+      <w:r>
+        <w:t>:</w:t>
+      </w:r>
+    </w:p>
+    <w:p>
+      <w:pPr>
+        <w:numPr>
+          <w:ilvl w:val="1"/>
+          <w:numId w:val="30"/>
+        </w:numPr>
+        <w:tabs>
+          <w:tab w:val="left" w:pos="276"/>
+        </w:tabs>
+      </w:pPr>
+      <w:r>
+        <w:t>If </w:t>
+      </w:r>
+      <w:r>
+        <w:rPr>
+          <w:b/>
+          <w:bCs/>
+        </w:rPr>
+        <w:t>Failed</w:t>
+      </w:r>
+      <w:r>
+        <w:t>:</w:t>
+      </w:r>
+    </w:p>
+    <w:p>
+      <w:pPr>
+        <w:numPr>
+          <w:ilvl w:val="2"/>
+          <w:numId w:val="30"/>
+        </w:numPr>
+        <w:tabs>
+          <w:tab w:val="left" w:pos="276"/>
+        </w:tabs>
+      </w:pPr>
+      <w:r>
+        <w:t>Deduct Amount/Days from User (Record as 'Penalty' in Ledger).</w:t>
+      </w:r>
+    </w:p>
+    <w:p>
+      <w:pPr>
+        <w:numPr>
+          <w:ilvl w:val="2"/>
+          <w:numId w:val="30"/>
+        </w:numPr>
+        <w:tabs>
+          <w:tab w:val="left" w:pos="276"/>
+        </w:tabs>
+      </w:pPr>
+      <w:r>
+        <w:t>Redistribute that amount to all </w:t>
+      </w:r>
+      <w:r>
+        <w:rPr>
+          <w:i/>
+          <w:iCs/>
+        </w:rPr>
+        <w:t>other</w:t>
+      </w:r>
+      <w:r>
+        <w:t> participants (Record as 'Winnings' in Ledger).</w:t>
+      </w:r>
+    </w:p>
+    <w:p>
+      <w:pPr>
+        <w:numPr>
+          <w:ilvl w:val="2"/>
+          <w:numId w:val="30"/>
+        </w:numPr>
+        <w:tabs>
+          <w:tab w:val="left" w:pos="276"/>
+        </w:tabs>
+      </w:pPr>
+      <w:r>
+        <w:t>Start recording "Description" context (e.g., "Rahul missed a day").</w:t>
+      </w:r>
+    </w:p>
+    <w:p>
+      <w:pPr>
+        <w:tabs>
+          <w:tab w:val="left" w:pos="276"/>
+        </w:tabs>
+      </w:pPr>
+      <w:r>
+        <w:t>E. Profile Screen (Financial Hub)</w:t>
+      </w:r>
+    </w:p>
+    <w:p>
+      <w:pPr>
+        <w:numPr>
+          <w:ilvl w:val="0"/>
+          <w:numId w:val="31"/>
+        </w:numPr>
+        <w:tabs>
+          <w:tab w:val="left" w:pos="276"/>
+        </w:tabs>
+      </w:pPr>
+      <w:r>
+        <w:rPr>
+          <w:b/>
+          <w:bCs/>
+        </w:rPr>
+        <w:t>Stock-like Dashboard</w:t>
+      </w:r>
+      <w:r>
+        <w:t>: Shows "Net Profit/Loss", "Money Earned", "Money Paid".</w:t>
+      </w:r>
+    </w:p>
+    <w:p>
+      <w:pPr>
+        <w:numPr>
+          <w:ilvl w:val="0"/>
+          <w:numId w:val="31"/>
+        </w:numPr>
+        <w:tabs>
+          <w:tab w:val="left" w:pos="276"/>
+        </w:tabs>
+      </w:pPr>
+      <w:r>
+        <w:rPr>
+          <w:b/>
+          <w:bCs/>
+        </w:rPr>
+        <w:t>Context Aware</w:t>
+      </w:r>
+      <w:r>
+        <w:t>: Displays </w:t>
+      </w:r>
+      <w:r>
+        <w:rPr>
+          <w:i/>
+          <w:iCs/>
+        </w:rPr>
+        <w:t>why</w:t>
+      </w:r>
+      <w:r>
+        <w:t> your balance changed (e.g., "Rahul missed a day in Morning Jog").</w:t>
+      </w:r>
+    </w:p>
+    <w:p>
+      <w:pPr>
+        <w:numPr>
+          <w:ilvl w:val="0"/>
+          <w:numId w:val="31"/>
+        </w:numPr>
+        <w:tabs>
+          <w:tab w:val="left" w:pos="276"/>
+        </w:tabs>
+      </w:pPr>
+      <w:r>
+        <w:rPr>
+          <w:b/>
+          <w:bCs/>
+        </w:rPr>
+        <w:t>Settings</w:t>
+      </w:r>
+      <w:r>
+        <w:t>: "Payment Methods", "History", "Verification" placeholders.</w:t>
+      </w:r>
+    </w:p>
+    <w:p>
+      <w:pPr>
+        <w:tabs>
+          <w:tab w:val="left" w:pos="276"/>
+        </w:tabs>
+      </w:pPr>
+      <w:r>
+        <w:pict w14:anchorId="19C4B53F">
+          <v:rect id="_x0000_i1161" style="width:456pt;height:.75pt" o:hrpct="0" o:hralign="center" o:hrstd="t" o:hr="t" fillcolor="#a0a0a0" stroked="f"/>
+        </w:pict>
+      </w:r>
+    </w:p>
+    <w:p>
+      <w:pPr>
+        <w:tabs>
+          <w:tab w:val="left" w:pos="276"/>
+        </w:tabs>
+        <w:rPr>
+          <w:b/>
+          <w:bCs/>
+        </w:rPr>
+      </w:pPr>
+      <w:r>
+        <w:rPr>
+          <w:b/>
+          <w:bCs/>
+        </w:rPr>
+        <w:t>4. Database Schema (</w:t>
+      </w:r>
+      <w:proofErr w:type="spellStart"/>
+      <w:r>
+        <w:rPr>
+          <w:b/>
+          <w:bCs/>
+        </w:rPr>
+        <w:t>Supabase</w:t>
+      </w:r>
+      <w:proofErr w:type="spellEnd"/>
+      <w:r>
+        <w:rPr>
+          <w:b/>
+          <w:bCs/>
+        </w:rPr>
+        <w:t>)</w:t>
+      </w:r>
+    </w:p>
+    <w:p>
+      <w:pPr>
+        <w:tabs>
+          <w:tab w:val="left" w:pos="276"/>
+        </w:tabs>
+      </w:pPr>
+      <w:r>
+        <w:t>promises</w:t>
+      </w:r>
+    </w:p>
+    <w:p>
+      <w:pPr>
+        <w:numPr>
+          <w:ilvl w:val="0"/>
+          <w:numId w:val="32"/>
+        </w:numPr>
+        <w:tabs>
+          <w:tab w:val="left" w:pos="276"/>
+        </w:tabs>
+      </w:pPr>
+      <w:r>
+        <w:t>id: UUID</w:t>
+      </w:r>
+    </w:p>
+    <w:p>
+      <w:pPr>
+        <w:numPr>
+          <w:ilvl w:val="0"/>
+          <w:numId w:val="32"/>
+        </w:numPr>
+        <w:tabs>
+          <w:tab w:val="left" w:pos="276"/>
+        </w:tabs>
+      </w:pPr>
+      <w:r>
+        <w:t>title: Text</w:t>
+      </w:r>
+    </w:p>
+    <w:p>
+      <w:pPr>
+        <w:numPr>
+          <w:ilvl w:val="0"/>
+          <w:numId w:val="32"/>
+        </w:numPr>
+        <w:tabs>
+          <w:tab w:val="left" w:pos="276"/>
+        </w:tabs>
+      </w:pPr>
+      <w:proofErr w:type="spellStart"/>
+      <w:r>
+        <w:t>amount_per_person</w:t>
+      </w:r>
+      <w:proofErr w:type="spellEnd"/>
+      <w:r>
+        <w:t>: Number</w:t>
+      </w:r>
+    </w:p>
+    <w:p>
+      <w:pPr>
+        <w:numPr>
+          <w:ilvl w:val="0"/>
+          <w:numId w:val="32"/>
+        </w:numPr>
+        <w:tabs>
+          <w:tab w:val="left" w:pos="276"/>
+        </w:tabs>
+      </w:pPr>
+      <w:proofErr w:type="spellStart"/>
+      <w:r>
+        <w:t>duration_days</w:t>
+      </w:r>
+      <w:proofErr w:type="spellEnd"/>
+      <w:r>
+        <w:t>: Number</w:t>
+      </w:r>
+    </w:p>
+    <w:p>
+      <w:pPr>
+        <w:numPr>
+          <w:ilvl w:val="0"/>
+          <w:numId w:val="32"/>
+        </w:numPr>
+        <w:tabs>
+          <w:tab w:val="left" w:pos="276"/>
+        </w:tabs>
+      </w:pPr>
+      <w:proofErr w:type="spellStart"/>
+      <w:r>
+        <w:t>invite_code</w:t>
+      </w:r>
+      <w:proofErr w:type="spellEnd"/>
+      <w:r>
+        <w:t>: Unique 6-char string</w:t>
+      </w:r>
+    </w:p>
+    <w:p>
+      <w:pPr>
+        <w:tabs>
+          <w:tab w:val="left" w:pos="276"/>
+        </w:tabs>
+      </w:pPr>
+      <w:proofErr w:type="spellStart"/>
+      <w:r>
+        <w:t>promise_participants</w:t>
+      </w:r>
+      <w:proofErr w:type="spellEnd"/>
+    </w:p>
+    <w:p>
+      <w:pPr>
+        <w:numPr>
+          <w:ilvl w:val="0"/>
+          <w:numId w:val="33"/>
+        </w:numPr>
+        <w:tabs>
+          <w:tab w:val="left" w:pos="276"/>
+        </w:tabs>
+      </w:pPr>
+      <w:proofErr w:type="spellStart"/>
+      <w:r>
+        <w:t>promise_id</w:t>
+      </w:r>
+      <w:proofErr w:type="spellEnd"/>
+      <w:r>
+        <w:t>: FK -&gt; promises</w:t>
+      </w:r>
+    </w:p>
+    <w:p>
+      <w:pPr>
+        <w:numPr>
+          <w:ilvl w:val="0"/>
+          <w:numId w:val="33"/>
+        </w:numPr>
+        <w:tabs>
+          <w:tab w:val="left" w:pos="276"/>
+        </w:tabs>
+      </w:pPr>
+      <w:proofErr w:type="spellStart"/>
+      <w:r>
+        <w:t>user_id</w:t>
+      </w:r>
+      <w:proofErr w:type="spellEnd"/>
+      <w:r>
+        <w:t xml:space="preserve">: FK -&gt; </w:t>
+      </w:r>
+      <w:proofErr w:type="spellStart"/>
+      <w:proofErr w:type="gramStart"/>
+      <w:r>
+        <w:t>auth.users</w:t>
+      </w:r>
+      <w:proofErr w:type="spellEnd"/>
+      <w:proofErr w:type="gramEnd"/>
+    </w:p>
+    <w:p>
+      <w:pPr>
+        <w:numPr>
+          <w:ilvl w:val="0"/>
+          <w:numId w:val="33"/>
+        </w:numPr>
+        <w:tabs>
+          <w:tab w:val="left" w:pos="276"/>
+        </w:tabs>
+      </w:pPr>
+      <w:proofErr w:type="spellStart"/>
+      <w:r>
+        <w:lastRenderedPageBreak/>
+        <w:t>joined_at</w:t>
+      </w:r>
+      <w:proofErr w:type="spellEnd"/>
+      <w:r>
+        <w:t>: Timestamp</w:t>
+      </w:r>
+    </w:p>
+    <w:p>
+      <w:pPr>
+        <w:numPr>
+          <w:ilvl w:val="0"/>
+          <w:numId w:val="33"/>
+        </w:numPr>
+        <w:tabs>
+          <w:tab w:val="left" w:pos="276"/>
+        </w:tabs>
+      </w:pPr>
+      <w:r>
+        <w:rPr>
+          <w:i/>
+          <w:iCs/>
+        </w:rPr>
+        <w:t>Links users to promises they didn't create.</w:t>
+      </w:r>
+    </w:p>
+    <w:p>
+      <w:pPr>
+        <w:tabs>
+          <w:tab w:val="left" w:pos="276"/>
+        </w:tabs>
+      </w:pPr>
+      <w:proofErr w:type="spellStart"/>
+      <w:r>
+        <w:t>daily_checkins</w:t>
+      </w:r>
+      <w:proofErr w:type="spellEnd"/>
+    </w:p>
+    <w:p>
+      <w:pPr>
+        <w:numPr>
+          <w:ilvl w:val="0"/>
+          <w:numId w:val="34"/>
+        </w:numPr>
+        <w:tabs>
+          <w:tab w:val="left" w:pos="276"/>
+        </w:tabs>
+      </w:pPr>
+      <w:proofErr w:type="spellStart"/>
+      <w:r>
+        <w:t>promise_id</w:t>
+      </w:r>
+      <w:proofErr w:type="spellEnd"/>
+      <w:r>
+        <w:t>: FK</w:t>
+      </w:r>
+    </w:p>
+    <w:p>
+      <w:pPr>
+        <w:numPr>
+          <w:ilvl w:val="0"/>
+          <w:numId w:val="34"/>
+        </w:numPr>
+        <w:tabs>
+          <w:tab w:val="left" w:pos="276"/>
+        </w:tabs>
+      </w:pPr>
+      <w:proofErr w:type="spellStart"/>
+      <w:r>
+        <w:t>user_id</w:t>
+      </w:r>
+      <w:proofErr w:type="spellEnd"/>
+      <w:r>
+        <w:t>: FK</w:t>
+      </w:r>
+    </w:p>
+    <w:p>
+      <w:pPr>
+        <w:numPr>
+          <w:ilvl w:val="0"/>
+          <w:numId w:val="34"/>
+        </w:numPr>
+        <w:tabs>
+          <w:tab w:val="left" w:pos="276"/>
+        </w:tabs>
+      </w:pPr>
+      <w:r>
+        <w:t>date: Date (YYYY-MM-DD)</w:t>
+      </w:r>
+    </w:p>
+    <w:p>
+      <w:pPr>
+        <w:numPr>
+          <w:ilvl w:val="0"/>
+          <w:numId w:val="34"/>
+        </w:numPr>
+        <w:tabs>
+          <w:tab w:val="left" w:pos="276"/>
+        </w:tabs>
+      </w:pPr>
+      <w:r>
+        <w:t>status: 'done' | 'failed'</w:t>
+      </w:r>
+    </w:p>
+    <w:p>
+      <w:pPr>
+        <w:numPr>
+          <w:ilvl w:val="0"/>
+          <w:numId w:val="34"/>
+        </w:numPr>
+        <w:tabs>
+          <w:tab w:val="left" w:pos="276"/>
+        </w:tabs>
+      </w:pPr>
+      <w:r>
+        <w:rPr>
+          <w:b/>
+          <w:bCs/>
+        </w:rPr>
+        <w:t>Constraint</w:t>
+      </w:r>
+      <w:r>
+        <w:t>: </w:t>
+      </w:r>
+      <w:proofErr w:type="gramStart"/>
+      <w:r>
+        <w:t>UNIQUE(</w:t>
+      </w:r>
+      <w:proofErr w:type="spellStart"/>
+      <w:proofErr w:type="gramEnd"/>
+      <w:r>
+        <w:t>promise_id</w:t>
+      </w:r>
+      <w:proofErr w:type="spellEnd"/>
+      <w:r>
+        <w:t xml:space="preserve">, </w:t>
+      </w:r>
+      <w:proofErr w:type="spellStart"/>
+      <w:r>
+        <w:t>user_id</w:t>
+      </w:r>
+      <w:proofErr w:type="spellEnd"/>
+      <w:r>
+        <w:t>, date) - Ensures one check-in per user/day.</w:t>
+      </w:r>
+    </w:p>
+    <w:p>
+      <w:pPr>
+        <w:tabs>
+          <w:tab w:val="left" w:pos="276"/>
+        </w:tabs>
+      </w:pPr>
+      <w:r>
+        <w:t>ledger</w:t>
+      </w:r>
+    </w:p>
+    <w:p>
+      <w:pPr>
+        <w:numPr>
+          <w:ilvl w:val="0"/>
+          <w:numId w:val="35"/>
+        </w:numPr>
+        <w:tabs>
+          <w:tab w:val="left" w:pos="276"/>
+        </w:tabs>
+      </w:pPr>
+      <w:proofErr w:type="spellStart"/>
+      <w:r>
+        <w:t>user_id</w:t>
+      </w:r>
+      <w:proofErr w:type="spellEnd"/>
+      <w:r>
+        <w:t>: FK</w:t>
+      </w:r>
+    </w:p>
+    <w:p>
+      <w:pPr>
+        <w:numPr>
+          <w:ilvl w:val="0"/>
+          <w:numId w:val="35"/>
+        </w:numPr>
+        <w:tabs>
+          <w:tab w:val="left" w:pos="276"/>
+        </w:tabs>
+      </w:pPr>
+      <w:r>
+        <w:t>amount: Numeric (+/-)</w:t>
+      </w:r>
+    </w:p>
+    <w:p>
+      <w:pPr>
+        <w:numPr>
+          <w:ilvl w:val="0"/>
+          <w:numId w:val="35"/>
+        </w:numPr>
+        <w:tabs>
+          <w:tab w:val="left" w:pos="276"/>
+        </w:tabs>
+      </w:pPr>
+      <w:r>
+        <w:t>type: 'winnings' | 'penalty'</w:t>
+      </w:r>
+    </w:p>
+    <w:p>
+      <w:pPr>
+        <w:numPr>
+          <w:ilvl w:val="0"/>
+          <w:numId w:val="35"/>
+        </w:numPr>
+        <w:tabs>
+          <w:tab w:val="left" w:pos="276"/>
+        </w:tabs>
+      </w:pPr>
+      <w:r>
+        <w:t>description: Text (Context for the transaction)</w:t>
+      </w:r>
+    </w:p>
+    <w:p>
+      <w:pPr>
+        <w:tabs>
+          <w:tab w:val="left" w:pos="276"/>
+        </w:tabs>
+      </w:pPr>
+      <w:r>
+        <w:pict w14:anchorId="2A69E3DE">
+          <v:rect id="_x0000_i1162" style="width:456pt;height:.75pt" o:hrpct="0" o:hralign="center" o:hrstd="t" o:hr="t" fillcolor="#a0a0a0" stroked="f"/>
+        </w:pict>
+      </w:r>
+    </w:p>
+    <w:p>
+      <w:pPr>
+        <w:tabs>
+          <w:tab w:val="left" w:pos="276"/>
+        </w:tabs>
+        <w:rPr>
+          <w:b/>
+          <w:bCs/>
+        </w:rPr>
+      </w:pPr>
+      <w:r>
+        <w:rPr>
+          <w:b/>
+          <w:bCs/>
+        </w:rPr>
+        <w:t>5. Security (RLS Policies)</w:t>
+      </w:r>
+    </w:p>
+    <w:p>
+      <w:pPr>
+        <w:numPr>
+          <w:ilvl w:val="0"/>
+          <w:numId w:val="36"/>
+        </w:numPr>
+        <w:tabs>
+          <w:tab w:val="left" w:pos="276"/>
+        </w:tabs>
+      </w:pPr>
+      <w:r>
+        <w:rPr>
+          <w:b/>
+          <w:bCs/>
+        </w:rPr>
+        <w:t>Promises</w:t>
+      </w:r>
+      <w:r>
+        <w:t>: Readable by Authenticated users (so they can find by Invite Code).</w:t>
+      </w:r>
+    </w:p>
+    <w:p>
+      <w:pPr>
+        <w:numPr>
+          <w:ilvl w:val="0"/>
+          <w:numId w:val="36"/>
+        </w:numPr>
+        <w:tabs>
+          <w:tab w:val="left" w:pos="276"/>
+        </w:tabs>
+      </w:pPr>
+      <w:r>
+        <w:rPr>
+          <w:b/>
+          <w:bCs/>
+        </w:rPr>
+        <w:t>Participants</w:t>
+      </w:r>
+      <w:r>
+        <w:t>: Users can insert themselves (Join).</w:t>
+      </w:r>
+    </w:p>
+    <w:p>
+      <w:pPr>
+        <w:numPr>
+          <w:ilvl w:val="0"/>
+          <w:numId w:val="36"/>
+        </w:numPr>
+        <w:tabs>
+          <w:tab w:val="left" w:pos="276"/>
+        </w:tabs>
+      </w:pPr>
+      <w:r>
+        <w:rPr>
+          <w:b/>
+          <w:bCs/>
+        </w:rPr>
+        <w:t>Ledger</w:t>
+      </w:r>
+      <w:r>
+        <w:t>: Users can read their own records.</w:t>
+      </w:r>
+    </w:p>
+    <w:p>
+      <w:pPr>
+        <w:numPr>
+          <w:ilvl w:val="0"/>
+          <w:numId w:val="36"/>
+        </w:numPr>
+        <w:tabs>
+          <w:tab w:val="left" w:pos="276"/>
+        </w:tabs>
+      </w:pPr>
+      <w:r>
+        <w:rPr>
+          <w:b/>
+          <w:bCs/>
+        </w:rPr>
+        <w:t>Check-ins</w:t>
+      </w:r>
+      <w:r>
+        <w:t>: Users can insert their own check-ins.</w:t>
+      </w:r>
+    </w:p>
+    <w:p>
+      <w:pPr>
+        <w:tabs>
+          <w:tab w:val="left" w:pos="276"/>
+        </w:tabs>
+      </w:pPr>
+      <w:r>
+        <w:pict w14:anchorId="3B57750B">
+          <v:rect id="_x0000_i1163" style="width:456pt;height:.75pt" o:hrpct="0" o:hralign="center" o:hrstd="t" o:hr="t" fillcolor="#a0a0a0" stroked="f"/>
+        </w:pict>
+      </w:r>
+    </w:p>
+    <w:p>
+      <w:pPr>
+        <w:tabs>
+          <w:tab w:val="left" w:pos="276"/>
+        </w:tabs>
+        <w:rPr>
+          <w:b/>
+          <w:bCs/>
+        </w:rPr>
+      </w:pPr>
+      <w:r>
+        <w:rPr>
+          <w:b/>
+          <w:bCs/>
+        </w:rPr>
+        <w:t>6. How to Run</w:t>
+      </w:r>
+    </w:p>
+    <w:p>
+      <w:pPr>
+        <w:numPr>
+          <w:ilvl w:val="0"/>
+          <w:numId w:val="37"/>
+        </w:numPr>
+        <w:tabs>
+          <w:tab w:val="left" w:pos="276"/>
+        </w:tabs>
+      </w:pPr>
+      <w:r>
+        <w:rPr>
+          <w:b/>
+          <w:bCs/>
+        </w:rPr>
+        <w:t>Install</w:t>
+      </w:r>
+      <w:r>
+        <w:t>: </w:t>
+      </w:r>
+      <w:proofErr w:type="spellStart"/>
+      <w:r>
+        <w:t>npm</w:t>
+      </w:r>
+      <w:proofErr w:type="spellEnd"/>
+      <w:r>
+        <w:t xml:space="preserve"> install</w:t>
+      </w:r>
+    </w:p>
+    <w:p>
+      <w:pPr>
+        <w:numPr>
+          <w:ilvl w:val="0"/>
+          <w:numId w:val="37"/>
+        </w:numPr>
+        <w:tabs>
+          <w:tab w:val="left" w:pos="276"/>
+        </w:tabs>
+      </w:pPr>
+      <w:r>
+        <w:rPr>
+          <w:b/>
+          <w:bCs/>
+        </w:rPr>
+        <w:t>Start</w:t>
+      </w:r>
+      <w:r>
+        <w:t>: </w:t>
+      </w:r>
+      <w:proofErr w:type="spellStart"/>
+      <w:r>
+        <w:t>npx</w:t>
+      </w:r>
+      <w:proofErr w:type="spellEnd"/>
+      <w:r>
+        <w:t xml:space="preserve"> expo start</w:t>
+      </w:r>
+    </w:p>
+    <w:p>
+      <w:pPr>
+        <w:numPr>
+          <w:ilvl w:val="0"/>
+          <w:numId w:val="37"/>
+        </w:numPr>
+        <w:tabs>
+          <w:tab w:val="left" w:pos="276"/>
+        </w:tabs>
+      </w:pPr>
+      <w:r>
+        <w:rPr>
+          <w:b/>
+          <w:bCs/>
+        </w:rPr>
+        <w:t>Scan</w:t>
+      </w:r>
+      <w:r>
+        <w:t>: Use updates via Expo Go app.</w:t>
+      </w:r>
+    </w:p>
     <w:sectPr>
       <w:pgSz w:w="11906" w:h="16838"/>
       <w:pgMar w:top="1440" w:right="1440" w:bottom="1440" w:left="1440" w:header="708" w:footer="708" w:gutter="0"/>
@@ -2325,6 +4010,155 @@
     </w:lvl>
   </w:abstractNum>
   <w:abstractNum w:abstractNumId="2" w15:restartNumberingAfterBreak="0">
+    <w:nsid w:val="06DC5889"/>
+    <w:multiLevelType w:val="multilevel"/>
+    <w:tmpl w:val="88382CC0"/>
+    <w:lvl w:ilvl="0">
+      <w:start w:val="1"/>
+      <w:numFmt w:val="bullet"/>
+      <w:lvlText w:val=""/>
+      <w:lvlJc w:val="left"/>
+      <w:pPr>
+        <w:tabs>
+          <w:tab w:val="num" w:pos="720"/>
+        </w:tabs>
+        <w:ind w:left="720" w:hanging="360"/>
+      </w:pPr>
+      <w:rPr>
+        <w:rFonts w:ascii="Symbol" w:hAnsi="Symbol" w:hint="default"/>
+        <w:sz w:val="20"/>
+      </w:rPr>
+    </w:lvl>
+    <w:lvl w:ilvl="1" w:tentative="1">
+      <w:start w:val="1"/>
+      <w:numFmt w:val="bullet"/>
+      <w:lvlText w:val=""/>
+      <w:lvlJc w:val="left"/>
+      <w:pPr>
+        <w:tabs>
+          <w:tab w:val="num" w:pos="1440"/>
+        </w:tabs>
+        <w:ind w:left="1440" w:hanging="360"/>
+      </w:pPr>
+      <w:rPr>
+        <w:rFonts w:ascii="Symbol" w:hAnsi="Symbol" w:hint="default"/>
+        <w:sz w:val="20"/>
+      </w:rPr>
+    </w:lvl>
+    <w:lvl w:ilvl="2" w:tentative="1">
+      <w:start w:val="1"/>
+      <w:numFmt w:val="bullet"/>
+      <w:lvlText w:val=""/>
+      <w:lvlJc w:val="left"/>
+      <w:pPr>
+        <w:tabs>
+          <w:tab w:val="num" w:pos="2160"/>
+        </w:tabs>
+        <w:ind w:left="2160" w:hanging="360"/>
+      </w:pPr>
+      <w:rPr>
+        <w:rFonts w:ascii="Symbol" w:hAnsi="Symbol" w:hint="default"/>
+        <w:sz w:val="20"/>
+      </w:rPr>
+    </w:lvl>
+    <w:lvl w:ilvl="3" w:tentative="1">
+      <w:start w:val="1"/>
+      <w:numFmt w:val="bullet"/>
+      <w:lvlText w:val=""/>
+      <w:lvlJc w:val="left"/>
+      <w:pPr>
+        <w:tabs>
+          <w:tab w:val="num" w:pos="2880"/>
+        </w:tabs>
+        <w:ind w:left="2880" w:hanging="360"/>
+      </w:pPr>
+      <w:rPr>
+        <w:rFonts w:ascii="Symbol" w:hAnsi="Symbol" w:hint="default"/>
+        <w:sz w:val="20"/>
+      </w:rPr>
+    </w:lvl>
+    <w:lvl w:ilvl="4" w:tentative="1">
+      <w:start w:val="1"/>
+      <w:numFmt w:val="bullet"/>
+      <w:lvlText w:val=""/>
+      <w:lvlJc w:val="left"/>
+      <w:pPr>
+        <w:tabs>
+          <w:tab w:val="num" w:pos="3600"/>
+        </w:tabs>
+        <w:ind w:left="3600" w:hanging="360"/>
+      </w:pPr>
+      <w:rPr>
+        <w:rFonts w:ascii="Symbol" w:hAnsi="Symbol" w:hint="default"/>
+        <w:sz w:val="20"/>
+      </w:rPr>
+    </w:lvl>
+    <w:lvl w:ilvl="5" w:tentative="1">
+      <w:start w:val="1"/>
+      <w:numFmt w:val="bullet"/>
+      <w:lvlText w:val=""/>
+      <w:lvlJc w:val="left"/>
+      <w:pPr>
+        <w:tabs>
+          <w:tab w:val="num" w:pos="4320"/>
+        </w:tabs>
+        <w:ind w:left="4320" w:hanging="360"/>
+      </w:pPr>
+      <w:rPr>
+        <w:rFonts w:ascii="Symbol" w:hAnsi="Symbol" w:hint="default"/>
+        <w:sz w:val="20"/>
+      </w:rPr>
+    </w:lvl>
+    <w:lvl w:ilvl="6" w:tentative="1">
+      <w:start w:val="1"/>
+      <w:numFmt w:val="bullet"/>
+      <w:lvlText w:val=""/>
+      <w:lvlJc w:val="left"/>
+      <w:pPr>
+        <w:tabs>
+          <w:tab w:val="num" w:pos="5040"/>
+        </w:tabs>
+        <w:ind w:left="5040" w:hanging="360"/>
+      </w:pPr>
+      <w:rPr>
+        <w:rFonts w:ascii="Symbol" w:hAnsi="Symbol" w:hint="default"/>
+        <w:sz w:val="20"/>
+      </w:rPr>
+    </w:lvl>
+    <w:lvl w:ilvl="7" w:tentative="1">
+      <w:start w:val="1"/>
+      <w:numFmt w:val="bullet"/>
+      <w:lvlText w:val=""/>
+      <w:lvlJc w:val="left"/>
+      <w:pPr>
+        <w:tabs>
+          <w:tab w:val="num" w:pos="5760"/>
+        </w:tabs>
+        <w:ind w:left="5760" w:hanging="360"/>
+      </w:pPr>
+      <w:rPr>
+        <w:rFonts w:ascii="Symbol" w:hAnsi="Symbol" w:hint="default"/>
+        <w:sz w:val="20"/>
+      </w:rPr>
+    </w:lvl>
+    <w:lvl w:ilvl="8" w:tentative="1">
+      <w:start w:val="1"/>
+      <w:numFmt w:val="bullet"/>
+      <w:lvlText w:val=""/>
+      <w:lvlJc w:val="left"/>
+      <w:pPr>
+        <w:tabs>
+          <w:tab w:val="num" w:pos="6480"/>
+        </w:tabs>
+        <w:ind w:left="6480" w:hanging="360"/>
+      </w:pPr>
+      <w:rPr>
+        <w:rFonts w:ascii="Symbol" w:hAnsi="Symbol" w:hint="default"/>
+        <w:sz w:val="20"/>
+      </w:rPr>
+    </w:lvl>
+  </w:abstractNum>
+  <w:abstractNum w:abstractNumId="3" w15:restartNumberingAfterBreak="0">
     <w:nsid w:val="0C2942FC"/>
     <w:multiLevelType w:val="multilevel"/>
     <w:tmpl w:val="155837FE"/>
@@ -2473,7 +4307,156 @@
       </w:rPr>
     </w:lvl>
   </w:abstractNum>
-  <w:abstractNum w:abstractNumId="3" w15:restartNumberingAfterBreak="0">
+  <w:abstractNum w:abstractNumId="4" w15:restartNumberingAfterBreak="0">
+    <w:nsid w:val="11AA540D"/>
+    <w:multiLevelType w:val="multilevel"/>
+    <w:tmpl w:val="9E8A7FC6"/>
+    <w:lvl w:ilvl="0">
+      <w:start w:val="1"/>
+      <w:numFmt w:val="bullet"/>
+      <w:lvlText w:val=""/>
+      <w:lvlJc w:val="left"/>
+      <w:pPr>
+        <w:tabs>
+          <w:tab w:val="num" w:pos="720"/>
+        </w:tabs>
+        <w:ind w:left="720" w:hanging="360"/>
+      </w:pPr>
+      <w:rPr>
+        <w:rFonts w:ascii="Symbol" w:hAnsi="Symbol" w:hint="default"/>
+        <w:sz w:val="20"/>
+      </w:rPr>
+    </w:lvl>
+    <w:lvl w:ilvl="1" w:tentative="1">
+      <w:start w:val="1"/>
+      <w:numFmt w:val="bullet"/>
+      <w:lvlText w:val=""/>
+      <w:lvlJc w:val="left"/>
+      <w:pPr>
+        <w:tabs>
+          <w:tab w:val="num" w:pos="1440"/>
+        </w:tabs>
+        <w:ind w:left="1440" w:hanging="360"/>
+      </w:pPr>
+      <w:rPr>
+        <w:rFonts w:ascii="Symbol" w:hAnsi="Symbol" w:hint="default"/>
+        <w:sz w:val="20"/>
+      </w:rPr>
+    </w:lvl>
+    <w:lvl w:ilvl="2" w:tentative="1">
+      <w:start w:val="1"/>
+      <w:numFmt w:val="bullet"/>
+      <w:lvlText w:val=""/>
+      <w:lvlJc w:val="left"/>
+      <w:pPr>
+        <w:tabs>
+          <w:tab w:val="num" w:pos="2160"/>
+        </w:tabs>
+        <w:ind w:left="2160" w:hanging="360"/>
+      </w:pPr>
+      <w:rPr>
+        <w:rFonts w:ascii="Symbol" w:hAnsi="Symbol" w:hint="default"/>
+        <w:sz w:val="20"/>
+      </w:rPr>
+    </w:lvl>
+    <w:lvl w:ilvl="3" w:tentative="1">
+      <w:start w:val="1"/>
+      <w:numFmt w:val="bullet"/>
+      <w:lvlText w:val=""/>
+      <w:lvlJc w:val="left"/>
+      <w:pPr>
+        <w:tabs>
+          <w:tab w:val="num" w:pos="2880"/>
+        </w:tabs>
+        <w:ind w:left="2880" w:hanging="360"/>
+      </w:pPr>
+      <w:rPr>
+        <w:rFonts w:ascii="Symbol" w:hAnsi="Symbol" w:hint="default"/>
+        <w:sz w:val="20"/>
+      </w:rPr>
+    </w:lvl>
+    <w:lvl w:ilvl="4" w:tentative="1">
+      <w:start w:val="1"/>
+      <w:numFmt w:val="bullet"/>
+      <w:lvlText w:val=""/>
+      <w:lvlJc w:val="left"/>
+      <w:pPr>
+        <w:tabs>
+          <w:tab w:val="num" w:pos="3600"/>
+        </w:tabs>
+        <w:ind w:left="3600" w:hanging="360"/>
+      </w:pPr>
+      <w:rPr>
+        <w:rFonts w:ascii="Symbol" w:hAnsi="Symbol" w:hint="default"/>
+        <w:sz w:val="20"/>
+      </w:rPr>
+    </w:lvl>
+    <w:lvl w:ilvl="5" w:tentative="1">
+      <w:start w:val="1"/>
+      <w:numFmt w:val="bullet"/>
+      <w:lvlText w:val=""/>
+      <w:lvlJc w:val="left"/>
+      <w:pPr>
+        <w:tabs>
+          <w:tab w:val="num" w:pos="4320"/>
+        </w:tabs>
+        <w:ind w:left="4320" w:hanging="360"/>
+      </w:pPr>
+      <w:rPr>
+        <w:rFonts w:ascii="Symbol" w:hAnsi="Symbol" w:hint="default"/>
+        <w:sz w:val="20"/>
+      </w:rPr>
+    </w:lvl>
+    <w:lvl w:ilvl="6" w:tentative="1">
+      <w:start w:val="1"/>
+      <w:numFmt w:val="bullet"/>
+      <w:lvlText w:val=""/>
+      <w:lvlJc w:val="left"/>
+      <w:pPr>
+        <w:tabs>
+          <w:tab w:val="num" w:pos="5040"/>
+        </w:tabs>
+        <w:ind w:left="5040" w:hanging="360"/>
+      </w:pPr>
+      <w:rPr>
+        <w:rFonts w:ascii="Symbol" w:hAnsi="Symbol" w:hint="default"/>
+        <w:sz w:val="20"/>
+      </w:rPr>
+    </w:lvl>
+    <w:lvl w:ilvl="7" w:tentative="1">
+      <w:start w:val="1"/>
+      <w:numFmt w:val="bullet"/>
+      <w:lvlText w:val=""/>
+      <w:lvlJc w:val="left"/>
+      <w:pPr>
+        <w:tabs>
+          <w:tab w:val="num" w:pos="5760"/>
+        </w:tabs>
+        <w:ind w:left="5760" w:hanging="360"/>
+      </w:pPr>
+      <w:rPr>
+        <w:rFonts w:ascii="Symbol" w:hAnsi="Symbol" w:hint="default"/>
+        <w:sz w:val="20"/>
+      </w:rPr>
+    </w:lvl>
+    <w:lvl w:ilvl="8" w:tentative="1">
+      <w:start w:val="1"/>
+      <w:numFmt w:val="bullet"/>
+      <w:lvlText w:val=""/>
+      <w:lvlJc w:val="left"/>
+      <w:pPr>
+        <w:tabs>
+          <w:tab w:val="num" w:pos="6480"/>
+        </w:tabs>
+        <w:ind w:left="6480" w:hanging="360"/>
+      </w:pPr>
+      <w:rPr>
+        <w:rFonts w:ascii="Symbol" w:hAnsi="Symbol" w:hint="default"/>
+        <w:sz w:val="20"/>
+      </w:rPr>
+    </w:lvl>
+  </w:abstractNum>
+  <w:abstractNum w:abstractNumId="5" w15:restartNumberingAfterBreak="0">
     <w:nsid w:val="1722211C"/>
     <w:multiLevelType w:val="multilevel"/>
     <w:tmpl w:val="EEAE2BF8"/>
@@ -2622,7 +4605,7 @@
       </w:rPr>
     </w:lvl>
   </w:abstractNum>
-  <w:abstractNum w:abstractNumId="4" w15:restartNumberingAfterBreak="0">
+  <w:abstractNum w:abstractNumId="6" w15:restartNumberingAfterBreak="0">
     <w:nsid w:val="1A4C0C1C"/>
     <w:multiLevelType w:val="multilevel"/>
     <w:tmpl w:val="91A8496C"/>
@@ -2771,7 +4754,7 @@
       </w:rPr>
     </w:lvl>
   </w:abstractNum>
-  <w:abstractNum w:abstractNumId="5" w15:restartNumberingAfterBreak="0">
+  <w:abstractNum w:abstractNumId="7" w15:restartNumberingAfterBreak="0">
     <w:nsid w:val="1DA629D7"/>
     <w:multiLevelType w:val="multilevel"/>
     <w:tmpl w:val="A1D04FAE"/>
@@ -2920,7 +4903,156 @@
       </w:rPr>
     </w:lvl>
   </w:abstractNum>
-  <w:abstractNum w:abstractNumId="6" w15:restartNumberingAfterBreak="0">
+  <w:abstractNum w:abstractNumId="8" w15:restartNumberingAfterBreak="0">
+    <w:nsid w:val="20644D8A"/>
+    <w:multiLevelType w:val="multilevel"/>
+    <w:tmpl w:val="C4B26AB6"/>
+    <w:lvl w:ilvl="0">
+      <w:start w:val="1"/>
+      <w:numFmt w:val="bullet"/>
+      <w:lvlText w:val=""/>
+      <w:lvlJc w:val="left"/>
+      <w:pPr>
+        <w:tabs>
+          <w:tab w:val="num" w:pos="720"/>
+        </w:tabs>
+        <w:ind w:left="720" w:hanging="360"/>
+      </w:pPr>
+      <w:rPr>
+        <w:rFonts w:ascii="Symbol" w:hAnsi="Symbol" w:hint="default"/>
+        <w:sz w:val="20"/>
+      </w:rPr>
+    </w:lvl>
+    <w:lvl w:ilvl="1" w:tentative="1">
+      <w:start w:val="1"/>
+      <w:numFmt w:val="bullet"/>
+      <w:lvlText w:val=""/>
+      <w:lvlJc w:val="left"/>
+      <w:pPr>
+        <w:tabs>
+          <w:tab w:val="num" w:pos="1440"/>
+        </w:tabs>
+        <w:ind w:left="1440" w:hanging="360"/>
+      </w:pPr>
+      <w:rPr>
+        <w:rFonts w:ascii="Symbol" w:hAnsi="Symbol" w:hint="default"/>
+        <w:sz w:val="20"/>
+      </w:rPr>
+    </w:lvl>
+    <w:lvl w:ilvl="2" w:tentative="1">
+      <w:start w:val="1"/>
+      <w:numFmt w:val="bullet"/>
+      <w:lvlText w:val=""/>
+      <w:lvlJc w:val="left"/>
+      <w:pPr>
+        <w:tabs>
+          <w:tab w:val="num" w:pos="2160"/>
+        </w:tabs>
+        <w:ind w:left="2160" w:hanging="360"/>
+      </w:pPr>
+      <w:rPr>
+        <w:rFonts w:ascii="Symbol" w:hAnsi="Symbol" w:hint="default"/>
+        <w:sz w:val="20"/>
+      </w:rPr>
+    </w:lvl>
+    <w:lvl w:ilvl="3" w:tentative="1">
+      <w:start w:val="1"/>
+      <w:numFmt w:val="bullet"/>
+      <w:lvlText w:val=""/>
+      <w:lvlJc w:val="left"/>
+      <w:pPr>
+        <w:tabs>
+          <w:tab w:val="num" w:pos="2880"/>
+        </w:tabs>
+        <w:ind w:left="2880" w:hanging="360"/>
+      </w:pPr>
+      <w:rPr>
+        <w:rFonts w:ascii="Symbol" w:hAnsi="Symbol" w:hint="default"/>
+        <w:sz w:val="20"/>
+      </w:rPr>
+    </w:lvl>
+    <w:lvl w:ilvl="4" w:tentative="1">
+      <w:start w:val="1"/>
+      <w:numFmt w:val="bullet"/>
+      <w:lvlText w:val=""/>
+      <w:lvlJc w:val="left"/>
+      <w:pPr>
+        <w:tabs>
+          <w:tab w:val="num" w:pos="3600"/>
+        </w:tabs>
+        <w:ind w:left="3600" w:hanging="360"/>
+      </w:pPr>
+      <w:rPr>
+        <w:rFonts w:ascii="Symbol" w:hAnsi="Symbol" w:hint="default"/>
+        <w:sz w:val="20"/>
+      </w:rPr>
+    </w:lvl>
+    <w:lvl w:ilvl="5" w:tentative="1">
+      <w:start w:val="1"/>
+      <w:numFmt w:val="bullet"/>
+      <w:lvlText w:val=""/>
+      <w:lvlJc w:val="left"/>
+      <w:pPr>
+        <w:tabs>
+          <w:tab w:val="num" w:pos="4320"/>
+        </w:tabs>
+        <w:ind w:left="4320" w:hanging="360"/>
+      </w:pPr>
+      <w:rPr>
+        <w:rFonts w:ascii="Symbol" w:hAnsi="Symbol" w:hint="default"/>
+        <w:sz w:val="20"/>
+      </w:rPr>
+    </w:lvl>
+    <w:lvl w:ilvl="6" w:tentative="1">
+      <w:start w:val="1"/>
+      <w:numFmt w:val="bullet"/>
+      <w:lvlText w:val=""/>
+      <w:lvlJc w:val="left"/>
+      <w:pPr>
+        <w:tabs>
+          <w:tab w:val="num" w:pos="5040"/>
+        </w:tabs>
+        <w:ind w:left="5040" w:hanging="360"/>
+      </w:pPr>
+      <w:rPr>
+        <w:rFonts w:ascii="Symbol" w:hAnsi="Symbol" w:hint="default"/>
+        <w:sz w:val="20"/>
+      </w:rPr>
+    </w:lvl>
+    <w:lvl w:ilvl="7" w:tentative="1">
+      <w:start w:val="1"/>
+      <w:numFmt w:val="bullet"/>
+      <w:lvlText w:val=""/>
+      <w:lvlJc w:val="left"/>
+      <w:pPr>
+        <w:tabs>
+          <w:tab w:val="num" w:pos="5760"/>
+        </w:tabs>
+        <w:ind w:left="5760" w:hanging="360"/>
+      </w:pPr>
+      <w:rPr>
+        <w:rFonts w:ascii="Symbol" w:hAnsi="Symbol" w:hint="default"/>
+        <w:sz w:val="20"/>
+      </w:rPr>
+    </w:lvl>
+    <w:lvl w:ilvl="8" w:tentative="1">
+      <w:start w:val="1"/>
+      <w:numFmt w:val="bullet"/>
+      <w:lvlText w:val=""/>
+      <w:lvlJc w:val="left"/>
+      <w:pPr>
+        <w:tabs>
+          <w:tab w:val="num" w:pos="6480"/>
+        </w:tabs>
+        <w:ind w:left="6480" w:hanging="360"/>
+      </w:pPr>
+      <w:rPr>
+        <w:rFonts w:ascii="Symbol" w:hAnsi="Symbol" w:hint="default"/>
+        <w:sz w:val="20"/>
+      </w:rPr>
+    </w:lvl>
+  </w:abstractNum>
+  <w:abstractNum w:abstractNumId="9" w15:restartNumberingAfterBreak="0">
     <w:nsid w:val="28A0365C"/>
     <w:multiLevelType w:val="multilevel"/>
     <w:tmpl w:val="4CEC4CC0"/>
@@ -3069,7 +5201,7 @@
       </w:rPr>
     </w:lvl>
   </w:abstractNum>
-  <w:abstractNum w:abstractNumId="7" w15:restartNumberingAfterBreak="0">
+  <w:abstractNum w:abstractNumId="10" w15:restartNumberingAfterBreak="0">
     <w:nsid w:val="2B650E92"/>
     <w:multiLevelType w:val="multilevel"/>
     <w:tmpl w:val="47EA6962"/>
@@ -3218,7 +5350,599 @@
       </w:rPr>
     </w:lvl>
   </w:abstractNum>
-  <w:abstractNum w:abstractNumId="8" w15:restartNumberingAfterBreak="0">
+  <w:abstractNum w:abstractNumId="11" w15:restartNumberingAfterBreak="0">
+    <w:nsid w:val="2BAE7145"/>
+    <w:multiLevelType w:val="multilevel"/>
+    <w:tmpl w:val="4D064482"/>
+    <w:lvl w:ilvl="0">
+      <w:start w:val="1"/>
+      <w:numFmt w:val="bullet"/>
+      <w:lvlText w:val=""/>
+      <w:lvlJc w:val="left"/>
+      <w:pPr>
+        <w:tabs>
+          <w:tab w:val="num" w:pos="720"/>
+        </w:tabs>
+        <w:ind w:left="720" w:hanging="360"/>
+      </w:pPr>
+      <w:rPr>
+        <w:rFonts w:ascii="Symbol" w:hAnsi="Symbol" w:hint="default"/>
+        <w:sz w:val="20"/>
+      </w:rPr>
+    </w:lvl>
+    <w:lvl w:ilvl="1" w:tentative="1">
+      <w:start w:val="1"/>
+      <w:numFmt w:val="bullet"/>
+      <w:lvlText w:val=""/>
+      <w:lvlJc w:val="left"/>
+      <w:pPr>
+        <w:tabs>
+          <w:tab w:val="num" w:pos="1440"/>
+        </w:tabs>
+        <w:ind w:left="1440" w:hanging="360"/>
+      </w:pPr>
+      <w:rPr>
+        <w:rFonts w:ascii="Symbol" w:hAnsi="Symbol" w:hint="default"/>
+        <w:sz w:val="20"/>
+      </w:rPr>
+    </w:lvl>
+    <w:lvl w:ilvl="2" w:tentative="1">
+      <w:start w:val="1"/>
+      <w:numFmt w:val="bullet"/>
+      <w:lvlText w:val=""/>
+      <w:lvlJc w:val="left"/>
+      <w:pPr>
+        <w:tabs>
+          <w:tab w:val="num" w:pos="2160"/>
+        </w:tabs>
+        <w:ind w:left="2160" w:hanging="360"/>
+      </w:pPr>
+      <w:rPr>
+        <w:rFonts w:ascii="Symbol" w:hAnsi="Symbol" w:hint="default"/>
+        <w:sz w:val="20"/>
+      </w:rPr>
+    </w:lvl>
+    <w:lvl w:ilvl="3" w:tentative="1">
+      <w:start w:val="1"/>
+      <w:numFmt w:val="bullet"/>
+      <w:lvlText w:val=""/>
+      <w:lvlJc w:val="left"/>
+      <w:pPr>
+        <w:tabs>
+          <w:tab w:val="num" w:pos="2880"/>
+        </w:tabs>
+        <w:ind w:left="2880" w:hanging="360"/>
+      </w:pPr>
+      <w:rPr>
+        <w:rFonts w:ascii="Symbol" w:hAnsi="Symbol" w:hint="default"/>
+        <w:sz w:val="20"/>
+      </w:rPr>
+    </w:lvl>
+    <w:lvl w:ilvl="4" w:tentative="1">
+      <w:start w:val="1"/>
+      <w:numFmt w:val="bullet"/>
+      <w:lvlText w:val=""/>
+      <w:lvlJc w:val="left"/>
+      <w:pPr>
+        <w:tabs>
+          <w:tab w:val="num" w:pos="3600"/>
+        </w:tabs>
+        <w:ind w:left="3600" w:hanging="360"/>
+      </w:pPr>
+      <w:rPr>
+        <w:rFonts w:ascii="Symbol" w:hAnsi="Symbol" w:hint="default"/>
+        <w:sz w:val="20"/>
+      </w:rPr>
+    </w:lvl>
+    <w:lvl w:ilvl="5" w:tentative="1">
+      <w:start w:val="1"/>
+      <w:numFmt w:val="bullet"/>
+      <w:lvlText w:val=""/>
+      <w:lvlJc w:val="left"/>
+      <w:pPr>
+        <w:tabs>
+          <w:tab w:val="num" w:pos="4320"/>
+        </w:tabs>
+        <w:ind w:left="4320" w:hanging="360"/>
+      </w:pPr>
+      <w:rPr>
+        <w:rFonts w:ascii="Symbol" w:hAnsi="Symbol" w:hint="default"/>
+        <w:sz w:val="20"/>
+      </w:rPr>
+    </w:lvl>
+    <w:lvl w:ilvl="6" w:tentative="1">
+      <w:start w:val="1"/>
+      <w:numFmt w:val="bullet"/>
+      <w:lvlText w:val=""/>
+      <w:lvlJc w:val="left"/>
+      <w:pPr>
+        <w:tabs>
+          <w:tab w:val="num" w:pos="5040"/>
+        </w:tabs>
+        <w:ind w:left="5040" w:hanging="360"/>
+      </w:pPr>
+      <w:rPr>
+        <w:rFonts w:ascii="Symbol" w:hAnsi="Symbol" w:hint="default"/>
+        <w:sz w:val="20"/>
+      </w:rPr>
+    </w:lvl>
+    <w:lvl w:ilvl="7" w:tentative="1">
+      <w:start w:val="1"/>
+      <w:numFmt w:val="bullet"/>
+      <w:lvlText w:val=""/>
+      <w:lvlJc w:val="left"/>
+      <w:pPr>
+        <w:tabs>
+          <w:tab w:val="num" w:pos="5760"/>
+        </w:tabs>
+        <w:ind w:left="5760" w:hanging="360"/>
+      </w:pPr>
+      <w:rPr>
+        <w:rFonts w:ascii="Symbol" w:hAnsi="Symbol" w:hint="default"/>
+        <w:sz w:val="20"/>
+      </w:rPr>
+    </w:lvl>
+    <w:lvl w:ilvl="8" w:tentative="1">
+      <w:start w:val="1"/>
+      <w:numFmt w:val="bullet"/>
+      <w:lvlText w:val=""/>
+      <w:lvlJc w:val="left"/>
+      <w:pPr>
+        <w:tabs>
+          <w:tab w:val="num" w:pos="6480"/>
+        </w:tabs>
+        <w:ind w:left="6480" w:hanging="360"/>
+      </w:pPr>
+      <w:rPr>
+        <w:rFonts w:ascii="Symbol" w:hAnsi="Symbol" w:hint="default"/>
+        <w:sz w:val="20"/>
+      </w:rPr>
+    </w:lvl>
+  </w:abstractNum>
+  <w:abstractNum w:abstractNumId="12" w15:restartNumberingAfterBreak="0">
+    <w:nsid w:val="2C3F2AB9"/>
+    <w:multiLevelType w:val="multilevel"/>
+    <w:tmpl w:val="885E189E"/>
+    <w:lvl w:ilvl="0">
+      <w:start w:val="1"/>
+      <w:numFmt w:val="bullet"/>
+      <w:lvlText w:val=""/>
+      <w:lvlJc w:val="left"/>
+      <w:pPr>
+        <w:tabs>
+          <w:tab w:val="num" w:pos="720"/>
+        </w:tabs>
+        <w:ind w:left="720" w:hanging="360"/>
+      </w:pPr>
+      <w:rPr>
+        <w:rFonts w:ascii="Symbol" w:hAnsi="Symbol" w:hint="default"/>
+        <w:sz w:val="20"/>
+      </w:rPr>
+    </w:lvl>
+    <w:lvl w:ilvl="1">
+      <w:start w:val="1"/>
+      <w:numFmt w:val="bullet"/>
+      <w:lvlText w:val=""/>
+      <w:lvlJc w:val="left"/>
+      <w:pPr>
+        <w:tabs>
+          <w:tab w:val="num" w:pos="1440"/>
+        </w:tabs>
+        <w:ind w:left="1440" w:hanging="360"/>
+      </w:pPr>
+      <w:rPr>
+        <w:rFonts w:ascii="Symbol" w:hAnsi="Symbol" w:hint="default"/>
+        <w:sz w:val="20"/>
+      </w:rPr>
+    </w:lvl>
+    <w:lvl w:ilvl="2" w:tentative="1">
+      <w:start w:val="1"/>
+      <w:numFmt w:val="bullet"/>
+      <w:lvlText w:val=""/>
+      <w:lvlJc w:val="left"/>
+      <w:pPr>
+        <w:tabs>
+          <w:tab w:val="num" w:pos="2160"/>
+        </w:tabs>
+        <w:ind w:left="2160" w:hanging="360"/>
+      </w:pPr>
+      <w:rPr>
+        <w:rFonts w:ascii="Symbol" w:hAnsi="Symbol" w:hint="default"/>
+        <w:sz w:val="20"/>
+      </w:rPr>
+    </w:lvl>
+    <w:lvl w:ilvl="3" w:tentative="1">
+      <w:start w:val="1"/>
+      <w:numFmt w:val="bullet"/>
+      <w:lvlText w:val=""/>
+      <w:lvlJc w:val="left"/>
+      <w:pPr>
+        <w:tabs>
+          <w:tab w:val="num" w:pos="2880"/>
+        </w:tabs>
+        <w:ind w:left="2880" w:hanging="360"/>
+      </w:pPr>
+      <w:rPr>
+        <w:rFonts w:ascii="Symbol" w:hAnsi="Symbol" w:hint="default"/>
+        <w:sz w:val="20"/>
+      </w:rPr>
+    </w:lvl>
+    <w:lvl w:ilvl="4" w:tentative="1">
+      <w:start w:val="1"/>
+      <w:numFmt w:val="bullet"/>
+      <w:lvlText w:val=""/>
+      <w:lvlJc w:val="left"/>
+      <w:pPr>
+        <w:tabs>
+          <w:tab w:val="num" w:pos="3600"/>
+        </w:tabs>
+        <w:ind w:left="3600" w:hanging="360"/>
+      </w:pPr>
+      <w:rPr>
+        <w:rFonts w:ascii="Symbol" w:hAnsi="Symbol" w:hint="default"/>
+        <w:sz w:val="20"/>
+      </w:rPr>
+    </w:lvl>
+    <w:lvl w:ilvl="5" w:tentative="1">
+      <w:start w:val="1"/>
+      <w:numFmt w:val="bullet"/>
+      <w:lvlText w:val=""/>
+      <w:lvlJc w:val="left"/>
+      <w:pPr>
+        <w:tabs>
+          <w:tab w:val="num" w:pos="4320"/>
+        </w:tabs>
+        <w:ind w:left="4320" w:hanging="360"/>
+      </w:pPr>
+      <w:rPr>
+        <w:rFonts w:ascii="Symbol" w:hAnsi="Symbol" w:hint="default"/>
+        <w:sz w:val="20"/>
+      </w:rPr>
+    </w:lvl>
+    <w:lvl w:ilvl="6" w:tentative="1">
+      <w:start w:val="1"/>
+      <w:numFmt w:val="bullet"/>
+      <w:lvlText w:val=""/>
+      <w:lvlJc w:val="left"/>
+      <w:pPr>
+        <w:tabs>
+          <w:tab w:val="num" w:pos="5040"/>
+        </w:tabs>
+        <w:ind w:left="5040" w:hanging="360"/>
+      </w:pPr>
+      <w:rPr>
+        <w:rFonts w:ascii="Symbol" w:hAnsi="Symbol" w:hint="default"/>
+        <w:sz w:val="20"/>
+      </w:rPr>
+    </w:lvl>
+    <w:lvl w:ilvl="7" w:tentative="1">
+      <w:start w:val="1"/>
+      <w:numFmt w:val="bullet"/>
+      <w:lvlText w:val=""/>
+      <w:lvlJc w:val="left"/>
+      <w:pPr>
+        <w:tabs>
+          <w:tab w:val="num" w:pos="5760"/>
+        </w:tabs>
+        <w:ind w:left="5760" w:hanging="360"/>
+      </w:pPr>
+      <w:rPr>
+        <w:rFonts w:ascii="Symbol" w:hAnsi="Symbol" w:hint="default"/>
+        <w:sz w:val="20"/>
+      </w:rPr>
+    </w:lvl>
+    <w:lvl w:ilvl="8" w:tentative="1">
+      <w:start w:val="1"/>
+      <w:numFmt w:val="bullet"/>
+      <w:lvlText w:val=""/>
+      <w:lvlJc w:val="left"/>
+      <w:pPr>
+        <w:tabs>
+          <w:tab w:val="num" w:pos="6480"/>
+        </w:tabs>
+        <w:ind w:left="6480" w:hanging="360"/>
+      </w:pPr>
+      <w:rPr>
+        <w:rFonts w:ascii="Symbol" w:hAnsi="Symbol" w:hint="default"/>
+        <w:sz w:val="20"/>
+      </w:rPr>
+    </w:lvl>
+  </w:abstractNum>
+  <w:abstractNum w:abstractNumId="13" w15:restartNumberingAfterBreak="0">
+    <w:nsid w:val="2E662B5A"/>
+    <w:multiLevelType w:val="multilevel"/>
+    <w:tmpl w:val="CE7AB722"/>
+    <w:lvl w:ilvl="0">
+      <w:start w:val="1"/>
+      <w:numFmt w:val="bullet"/>
+      <w:lvlText w:val=""/>
+      <w:lvlJc w:val="left"/>
+      <w:pPr>
+        <w:tabs>
+          <w:tab w:val="num" w:pos="720"/>
+        </w:tabs>
+        <w:ind w:left="720" w:hanging="360"/>
+      </w:pPr>
+      <w:rPr>
+        <w:rFonts w:ascii="Symbol" w:hAnsi="Symbol" w:hint="default"/>
+        <w:sz w:val="20"/>
+      </w:rPr>
+    </w:lvl>
+    <w:lvl w:ilvl="1" w:tentative="1">
+      <w:start w:val="1"/>
+      <w:numFmt w:val="bullet"/>
+      <w:lvlText w:val=""/>
+      <w:lvlJc w:val="left"/>
+      <w:pPr>
+        <w:tabs>
+          <w:tab w:val="num" w:pos="1440"/>
+        </w:tabs>
+        <w:ind w:left="1440" w:hanging="360"/>
+      </w:pPr>
+      <w:rPr>
+        <w:rFonts w:ascii="Symbol" w:hAnsi="Symbol" w:hint="default"/>
+        <w:sz w:val="20"/>
+      </w:rPr>
+    </w:lvl>
+    <w:lvl w:ilvl="2" w:tentative="1">
+      <w:start w:val="1"/>
+      <w:numFmt w:val="bullet"/>
+      <w:lvlText w:val=""/>
+      <w:lvlJc w:val="left"/>
+      <w:pPr>
+        <w:tabs>
+          <w:tab w:val="num" w:pos="2160"/>
+        </w:tabs>
+        <w:ind w:left="2160" w:hanging="360"/>
+      </w:pPr>
+      <w:rPr>
+        <w:rFonts w:ascii="Symbol" w:hAnsi="Symbol" w:hint="default"/>
+        <w:sz w:val="20"/>
+      </w:rPr>
+    </w:lvl>
+    <w:lvl w:ilvl="3" w:tentative="1">
+      <w:start w:val="1"/>
+      <w:numFmt w:val="bullet"/>
+      <w:lvlText w:val=""/>
+      <w:lvlJc w:val="left"/>
+      <w:pPr>
+        <w:tabs>
+          <w:tab w:val="num" w:pos="2880"/>
+        </w:tabs>
+        <w:ind w:left="2880" w:hanging="360"/>
+      </w:pPr>
+      <w:rPr>
+        <w:rFonts w:ascii="Symbol" w:hAnsi="Symbol" w:hint="default"/>
+        <w:sz w:val="20"/>
+      </w:rPr>
+    </w:lvl>
+    <w:lvl w:ilvl="4" w:tentative="1">
+      <w:start w:val="1"/>
+      <w:numFmt w:val="bullet"/>
+      <w:lvlText w:val=""/>
+      <w:lvlJc w:val="left"/>
+      <w:pPr>
+        <w:tabs>
+          <w:tab w:val="num" w:pos="3600"/>
+        </w:tabs>
+        <w:ind w:left="3600" w:hanging="360"/>
+      </w:pPr>
+      <w:rPr>
+        <w:rFonts w:ascii="Symbol" w:hAnsi="Symbol" w:hint="default"/>
+        <w:sz w:val="20"/>
+      </w:rPr>
+    </w:lvl>
+    <w:lvl w:ilvl="5" w:tentative="1">
+      <w:start w:val="1"/>
+      <w:numFmt w:val="bullet"/>
+      <w:lvlText w:val=""/>
+      <w:lvlJc w:val="left"/>
+      <w:pPr>
+        <w:tabs>
+          <w:tab w:val="num" w:pos="4320"/>
+        </w:tabs>
+        <w:ind w:left="4320" w:hanging="360"/>
+      </w:pPr>
+      <w:rPr>
+        <w:rFonts w:ascii="Symbol" w:hAnsi="Symbol" w:hint="default"/>
+        <w:sz w:val="20"/>
+      </w:rPr>
+    </w:lvl>
+    <w:lvl w:ilvl="6" w:tentative="1">
+      <w:start w:val="1"/>
+      <w:numFmt w:val="bullet"/>
+      <w:lvlText w:val=""/>
+      <w:lvlJc w:val="left"/>
+      <w:pPr>
+        <w:tabs>
+          <w:tab w:val="num" w:pos="5040"/>
+        </w:tabs>
+        <w:ind w:left="5040" w:hanging="360"/>
+      </w:pPr>
+      <w:rPr>
+        <w:rFonts w:ascii="Symbol" w:hAnsi="Symbol" w:hint="default"/>
+        <w:sz w:val="20"/>
+      </w:rPr>
+    </w:lvl>
+    <w:lvl w:ilvl="7" w:tentative="1">
+      <w:start w:val="1"/>
+      <w:numFmt w:val="bullet"/>
+      <w:lvlText w:val=""/>
+      <w:lvlJc w:val="left"/>
+      <w:pPr>
+        <w:tabs>
+          <w:tab w:val="num" w:pos="5760"/>
+        </w:tabs>
+        <w:ind w:left="5760" w:hanging="360"/>
+      </w:pPr>
+      <w:rPr>
+        <w:rFonts w:ascii="Symbol" w:hAnsi="Symbol" w:hint="default"/>
+        <w:sz w:val="20"/>
+      </w:rPr>
+    </w:lvl>
+    <w:lvl w:ilvl="8" w:tentative="1">
+      <w:start w:val="1"/>
+      <w:numFmt w:val="bullet"/>
+      <w:lvlText w:val=""/>
+      <w:lvlJc w:val="left"/>
+      <w:pPr>
+        <w:tabs>
+          <w:tab w:val="num" w:pos="6480"/>
+        </w:tabs>
+        <w:ind w:left="6480" w:hanging="360"/>
+      </w:pPr>
+      <w:rPr>
+        <w:rFonts w:ascii="Symbol" w:hAnsi="Symbol" w:hint="default"/>
+        <w:sz w:val="20"/>
+      </w:rPr>
+    </w:lvl>
+  </w:abstractNum>
+  <w:abstractNum w:abstractNumId="14" w15:restartNumberingAfterBreak="0">
+    <w:nsid w:val="2E9E2480"/>
+    <w:multiLevelType w:val="multilevel"/>
+    <w:tmpl w:val="ED52FD98"/>
+    <w:lvl w:ilvl="0">
+      <w:start w:val="1"/>
+      <w:numFmt w:val="bullet"/>
+      <w:lvlText w:val=""/>
+      <w:lvlJc w:val="left"/>
+      <w:pPr>
+        <w:tabs>
+          <w:tab w:val="num" w:pos="720"/>
+        </w:tabs>
+        <w:ind w:left="720" w:hanging="360"/>
+      </w:pPr>
+      <w:rPr>
+        <w:rFonts w:ascii="Symbol" w:hAnsi="Symbol" w:hint="default"/>
+        <w:sz w:val="20"/>
+      </w:rPr>
+    </w:lvl>
+    <w:lvl w:ilvl="1">
+      <w:start w:val="1"/>
+      <w:numFmt w:val="bullet"/>
+      <w:lvlText w:val=""/>
+      <w:lvlJc w:val="left"/>
+      <w:pPr>
+        <w:tabs>
+          <w:tab w:val="num" w:pos="1440"/>
+        </w:tabs>
+        <w:ind w:left="1440" w:hanging="360"/>
+      </w:pPr>
+      <w:rPr>
+        <w:rFonts w:ascii="Symbol" w:hAnsi="Symbol" w:hint="default"/>
+        <w:sz w:val="20"/>
+      </w:rPr>
+    </w:lvl>
+    <w:lvl w:ilvl="2">
+      <w:start w:val="1"/>
+      <w:numFmt w:val="decimal"/>
+      <w:lvlText w:val="%3."/>
+      <w:lvlJc w:val="left"/>
+      <w:pPr>
+        <w:tabs>
+          <w:tab w:val="num" w:pos="2160"/>
+        </w:tabs>
+        <w:ind w:left="2160" w:hanging="360"/>
+      </w:pPr>
+    </w:lvl>
+    <w:lvl w:ilvl="3" w:tentative="1">
+      <w:start w:val="1"/>
+      <w:numFmt w:val="bullet"/>
+      <w:lvlText w:val=""/>
+      <w:lvlJc w:val="left"/>
+      <w:pPr>
+        <w:tabs>
+          <w:tab w:val="num" w:pos="2880"/>
+        </w:tabs>
+        <w:ind w:left="2880" w:hanging="360"/>
+      </w:pPr>
+      <w:rPr>
+        <w:rFonts w:ascii="Symbol" w:hAnsi="Symbol" w:hint="default"/>
+        <w:sz w:val="20"/>
+      </w:rPr>
+    </w:lvl>
+    <w:lvl w:ilvl="4" w:tentative="1">
+      <w:start w:val="1"/>
+      <w:numFmt w:val="bullet"/>
+      <w:lvlText w:val=""/>
+      <w:lvlJc w:val="left"/>
+      <w:pPr>
+        <w:tabs>
+          <w:tab w:val="num" w:pos="3600"/>
+        </w:tabs>
+        <w:ind w:left="3600" w:hanging="360"/>
+      </w:pPr>
+      <w:rPr>
+        <w:rFonts w:ascii="Symbol" w:hAnsi="Symbol" w:hint="default"/>
+        <w:sz w:val="20"/>
+      </w:rPr>
+    </w:lvl>
+    <w:lvl w:ilvl="5" w:tentative="1">
+      <w:start w:val="1"/>
+      <w:numFmt w:val="bullet"/>
+      <w:lvlText w:val=""/>
+      <w:lvlJc w:val="left"/>
+      <w:pPr>
+        <w:tabs>
+          <w:tab w:val="num" w:pos="4320"/>
+        </w:tabs>
+        <w:ind w:left="4320" w:hanging="360"/>
+      </w:pPr>
+      <w:rPr>
+        <w:rFonts w:ascii="Symbol" w:hAnsi="Symbol" w:hint="default"/>
+        <w:sz w:val="20"/>
+      </w:rPr>
+    </w:lvl>
+    <w:lvl w:ilvl="6" w:tentative="1">
+      <w:start w:val="1"/>
+      <w:numFmt w:val="bullet"/>
+      <w:lvlText w:val=""/>
+      <w:lvlJc w:val="left"/>
+      <w:pPr>
+        <w:tabs>
+          <w:tab w:val="num" w:pos="5040"/>
+        </w:tabs>
+        <w:ind w:left="5040" w:hanging="360"/>
+      </w:pPr>
+      <w:rPr>
+        <w:rFonts w:ascii="Symbol" w:hAnsi="Symbol" w:hint="default"/>
+        <w:sz w:val="20"/>
+      </w:rPr>
+    </w:lvl>
+    <w:lvl w:ilvl="7" w:tentative="1">
+      <w:start w:val="1"/>
+      <w:numFmt w:val="bullet"/>
+      <w:lvlText w:val=""/>
+      <w:lvlJc w:val="left"/>
+      <w:pPr>
+        <w:tabs>
+          <w:tab w:val="num" w:pos="5760"/>
+        </w:tabs>
+        <w:ind w:left="5760" w:hanging="360"/>
+      </w:pPr>
+      <w:rPr>
+        <w:rFonts w:ascii="Symbol" w:hAnsi="Symbol" w:hint="default"/>
+        <w:sz w:val="20"/>
+      </w:rPr>
+    </w:lvl>
+    <w:lvl w:ilvl="8" w:tentative="1">
+      <w:start w:val="1"/>
+      <w:numFmt w:val="bullet"/>
+      <w:lvlText w:val=""/>
+      <w:lvlJc w:val="left"/>
+      <w:pPr>
+        <w:tabs>
+          <w:tab w:val="num" w:pos="6480"/>
+        </w:tabs>
+        <w:ind w:left="6480" w:hanging="360"/>
+      </w:pPr>
+      <w:rPr>
+        <w:rFonts w:ascii="Symbol" w:hAnsi="Symbol" w:hint="default"/>
+        <w:sz w:val="20"/>
+      </w:rPr>
+    </w:lvl>
+  </w:abstractNum>
+  <w:abstractNum w:abstractNumId="15" w15:restartNumberingAfterBreak="0">
     <w:nsid w:val="357C0BF2"/>
     <w:multiLevelType w:val="multilevel"/>
     <w:tmpl w:val="F2EE161C"/>
@@ -3367,7 +6091,7 @@
       </w:rPr>
     </w:lvl>
   </w:abstractNum>
-  <w:abstractNum w:abstractNumId="9" w15:restartNumberingAfterBreak="0">
+  <w:abstractNum w:abstractNumId="16" w15:restartNumberingAfterBreak="0">
     <w:nsid w:val="382D655B"/>
     <w:multiLevelType w:val="multilevel"/>
     <w:tmpl w:val="653C1D6E"/>
@@ -3516,7 +6240,7 @@
       </w:rPr>
     </w:lvl>
   </w:abstractNum>
-  <w:abstractNum w:abstractNumId="10" w15:restartNumberingAfterBreak="0">
+  <w:abstractNum w:abstractNumId="17" w15:restartNumberingAfterBreak="0">
     <w:nsid w:val="39E247C1"/>
     <w:multiLevelType w:val="multilevel"/>
     <w:tmpl w:val="E6A84CFE"/>
@@ -3665,7 +6389,156 @@
       </w:rPr>
     </w:lvl>
   </w:abstractNum>
-  <w:abstractNum w:abstractNumId="11" w15:restartNumberingAfterBreak="0">
+  <w:abstractNum w:abstractNumId="18" w15:restartNumberingAfterBreak="0">
+    <w:nsid w:val="41397968"/>
+    <w:multiLevelType w:val="multilevel"/>
+    <w:tmpl w:val="B2F4C642"/>
+    <w:lvl w:ilvl="0">
+      <w:start w:val="1"/>
+      <w:numFmt w:val="bullet"/>
+      <w:lvlText w:val=""/>
+      <w:lvlJc w:val="left"/>
+      <w:pPr>
+        <w:tabs>
+          <w:tab w:val="num" w:pos="720"/>
+        </w:tabs>
+        <w:ind w:left="720" w:hanging="360"/>
+      </w:pPr>
+      <w:rPr>
+        <w:rFonts w:ascii="Symbol" w:hAnsi="Symbol" w:hint="default"/>
+        <w:sz w:val="20"/>
+      </w:rPr>
+    </w:lvl>
+    <w:lvl w:ilvl="1" w:tentative="1">
+      <w:start w:val="1"/>
+      <w:numFmt w:val="bullet"/>
+      <w:lvlText w:val=""/>
+      <w:lvlJc w:val="left"/>
+      <w:pPr>
+        <w:tabs>
+          <w:tab w:val="num" w:pos="1440"/>
+        </w:tabs>
+        <w:ind w:left="1440" w:hanging="360"/>
+      </w:pPr>
+      <w:rPr>
+        <w:rFonts w:ascii="Symbol" w:hAnsi="Symbol" w:hint="default"/>
+        <w:sz w:val="20"/>
+      </w:rPr>
+    </w:lvl>
+    <w:lvl w:ilvl="2" w:tentative="1">
+      <w:start w:val="1"/>
+      <w:numFmt w:val="bullet"/>
+      <w:lvlText w:val=""/>
+      <w:lvlJc w:val="left"/>
+      <w:pPr>
+        <w:tabs>
+          <w:tab w:val="num" w:pos="2160"/>
+        </w:tabs>
+        <w:ind w:left="2160" w:hanging="360"/>
+      </w:pPr>
+      <w:rPr>
+        <w:rFonts w:ascii="Symbol" w:hAnsi="Symbol" w:hint="default"/>
+        <w:sz w:val="20"/>
+      </w:rPr>
+    </w:lvl>
+    <w:lvl w:ilvl="3" w:tentative="1">
+      <w:start w:val="1"/>
+      <w:numFmt w:val="bullet"/>
+      <w:lvlText w:val=""/>
+      <w:lvlJc w:val="left"/>
+      <w:pPr>
+        <w:tabs>
+          <w:tab w:val="num" w:pos="2880"/>
+        </w:tabs>
+        <w:ind w:left="2880" w:hanging="360"/>
+      </w:pPr>
+      <w:rPr>
+        <w:rFonts w:ascii="Symbol" w:hAnsi="Symbol" w:hint="default"/>
+        <w:sz w:val="20"/>
+      </w:rPr>
+    </w:lvl>
+    <w:lvl w:ilvl="4" w:tentative="1">
+      <w:start w:val="1"/>
+      <w:numFmt w:val="bullet"/>
+      <w:lvlText w:val=""/>
+      <w:lvlJc w:val="left"/>
+      <w:pPr>
+        <w:tabs>
+          <w:tab w:val="num" w:pos="3600"/>
+        </w:tabs>
+        <w:ind w:left="3600" w:hanging="360"/>
+      </w:pPr>
+      <w:rPr>
+        <w:rFonts w:ascii="Symbol" w:hAnsi="Symbol" w:hint="default"/>
+        <w:sz w:val="20"/>
+      </w:rPr>
+    </w:lvl>
+    <w:lvl w:ilvl="5" w:tentative="1">
+      <w:start w:val="1"/>
+      <w:numFmt w:val="bullet"/>
+      <w:lvlText w:val=""/>
+      <w:lvlJc w:val="left"/>
+      <w:pPr>
+        <w:tabs>
+          <w:tab w:val="num" w:pos="4320"/>
+        </w:tabs>
+        <w:ind w:left="4320" w:hanging="360"/>
+      </w:pPr>
+      <w:rPr>
+        <w:rFonts w:ascii="Symbol" w:hAnsi="Symbol" w:hint="default"/>
+        <w:sz w:val="20"/>
+      </w:rPr>
+    </w:lvl>
+    <w:lvl w:ilvl="6" w:tentative="1">
+      <w:start w:val="1"/>
+      <w:numFmt w:val="bullet"/>
+      <w:lvlText w:val=""/>
+      <w:lvlJc w:val="left"/>
+      <w:pPr>
+        <w:tabs>
+          <w:tab w:val="num" w:pos="5040"/>
+        </w:tabs>
+        <w:ind w:left="5040" w:hanging="360"/>
+      </w:pPr>
+      <w:rPr>
+        <w:rFonts w:ascii="Symbol" w:hAnsi="Symbol" w:hint="default"/>
+        <w:sz w:val="20"/>
+      </w:rPr>
+    </w:lvl>
+    <w:lvl w:ilvl="7" w:tentative="1">
+      <w:start w:val="1"/>
+      <w:numFmt w:val="bullet"/>
+      <w:lvlText w:val=""/>
+      <w:lvlJc w:val="left"/>
+      <w:pPr>
+        <w:tabs>
+          <w:tab w:val="num" w:pos="5760"/>
+        </w:tabs>
+        <w:ind w:left="5760" w:hanging="360"/>
+      </w:pPr>
+      <w:rPr>
+        <w:rFonts w:ascii="Symbol" w:hAnsi="Symbol" w:hint="default"/>
+        <w:sz w:val="20"/>
+      </w:rPr>
+    </w:lvl>
+    <w:lvl w:ilvl="8" w:tentative="1">
+      <w:start w:val="1"/>
+      <w:numFmt w:val="bullet"/>
+      <w:lvlText w:val=""/>
+      <w:lvlJc w:val="left"/>
+      <w:pPr>
+        <w:tabs>
+          <w:tab w:val="num" w:pos="6480"/>
+        </w:tabs>
+        <w:ind w:left="6480" w:hanging="360"/>
+      </w:pPr>
+      <w:rPr>
+        <w:rFonts w:ascii="Symbol" w:hAnsi="Symbol" w:hint="default"/>
+        <w:sz w:val="20"/>
+      </w:rPr>
+    </w:lvl>
+  </w:abstractNum>
+  <w:abstractNum w:abstractNumId="19" w15:restartNumberingAfterBreak="0">
     <w:nsid w:val="42DF33BB"/>
     <w:multiLevelType w:val="multilevel"/>
     <w:tmpl w:val="A83C9CBA"/>
@@ -3814,7 +6687,156 @@
       </w:rPr>
     </w:lvl>
   </w:abstractNum>
-  <w:abstractNum w:abstractNumId="12" w15:restartNumberingAfterBreak="0">
+  <w:abstractNum w:abstractNumId="20" w15:restartNumberingAfterBreak="0">
+    <w:nsid w:val="44EB38CF"/>
+    <w:multiLevelType w:val="multilevel"/>
+    <w:tmpl w:val="3A88D64C"/>
+    <w:lvl w:ilvl="0">
+      <w:start w:val="1"/>
+      <w:numFmt w:val="bullet"/>
+      <w:lvlText w:val=""/>
+      <w:lvlJc w:val="left"/>
+      <w:pPr>
+        <w:tabs>
+          <w:tab w:val="num" w:pos="720"/>
+        </w:tabs>
+        <w:ind w:left="720" w:hanging="360"/>
+      </w:pPr>
+      <w:rPr>
+        <w:rFonts w:ascii="Symbol" w:hAnsi="Symbol" w:hint="default"/>
+        <w:sz w:val="20"/>
+      </w:rPr>
+    </w:lvl>
+    <w:lvl w:ilvl="1" w:tentative="1">
+      <w:start w:val="1"/>
+      <w:numFmt w:val="bullet"/>
+      <w:lvlText w:val=""/>
+      <w:lvlJc w:val="left"/>
+      <w:pPr>
+        <w:tabs>
+          <w:tab w:val="num" w:pos="1440"/>
+        </w:tabs>
+        <w:ind w:left="1440" w:hanging="360"/>
+      </w:pPr>
+      <w:rPr>
+        <w:rFonts w:ascii="Symbol" w:hAnsi="Symbol" w:hint="default"/>
+        <w:sz w:val="20"/>
+      </w:rPr>
+    </w:lvl>
+    <w:lvl w:ilvl="2" w:tentative="1">
+      <w:start w:val="1"/>
+      <w:numFmt w:val="bullet"/>
+      <w:lvlText w:val=""/>
+      <w:lvlJc w:val="left"/>
+      <w:pPr>
+        <w:tabs>
+          <w:tab w:val="num" w:pos="2160"/>
+        </w:tabs>
+        <w:ind w:left="2160" w:hanging="360"/>
+      </w:pPr>
+      <w:rPr>
+        <w:rFonts w:ascii="Symbol" w:hAnsi="Symbol" w:hint="default"/>
+        <w:sz w:val="20"/>
+      </w:rPr>
+    </w:lvl>
+    <w:lvl w:ilvl="3" w:tentative="1">
+      <w:start w:val="1"/>
+      <w:numFmt w:val="bullet"/>
+      <w:lvlText w:val=""/>
+      <w:lvlJc w:val="left"/>
+      <w:pPr>
+        <w:tabs>
+          <w:tab w:val="num" w:pos="2880"/>
+        </w:tabs>
+        <w:ind w:left="2880" w:hanging="360"/>
+      </w:pPr>
+      <w:rPr>
+        <w:rFonts w:ascii="Symbol" w:hAnsi="Symbol" w:hint="default"/>
+        <w:sz w:val="20"/>
+      </w:rPr>
+    </w:lvl>
+    <w:lvl w:ilvl="4" w:tentative="1">
+      <w:start w:val="1"/>
+      <w:numFmt w:val="bullet"/>
+      <w:lvlText w:val=""/>
+      <w:lvlJc w:val="left"/>
+      <w:pPr>
+        <w:tabs>
+          <w:tab w:val="num" w:pos="3600"/>
+        </w:tabs>
+        <w:ind w:left="3600" w:hanging="360"/>
+      </w:pPr>
+      <w:rPr>
+        <w:rFonts w:ascii="Symbol" w:hAnsi="Symbol" w:hint="default"/>
+        <w:sz w:val="20"/>
+      </w:rPr>
+    </w:lvl>
+    <w:lvl w:ilvl="5" w:tentative="1">
+      <w:start w:val="1"/>
+      <w:numFmt w:val="bullet"/>
+      <w:lvlText w:val=""/>
+      <w:lvlJc w:val="left"/>
+      <w:pPr>
+        <w:tabs>
+          <w:tab w:val="num" w:pos="4320"/>
+        </w:tabs>
+        <w:ind w:left="4320" w:hanging="360"/>
+      </w:pPr>
+      <w:rPr>
+        <w:rFonts w:ascii="Symbol" w:hAnsi="Symbol" w:hint="default"/>
+        <w:sz w:val="20"/>
+      </w:rPr>
+    </w:lvl>
+    <w:lvl w:ilvl="6" w:tentative="1">
+      <w:start w:val="1"/>
+      <w:numFmt w:val="bullet"/>
+      <w:lvlText w:val=""/>
+      <w:lvlJc w:val="left"/>
+      <w:pPr>
+        <w:tabs>
+          <w:tab w:val="num" w:pos="5040"/>
+        </w:tabs>
+        <w:ind w:left="5040" w:hanging="360"/>
+      </w:pPr>
+      <w:rPr>
+        <w:rFonts w:ascii="Symbol" w:hAnsi="Symbol" w:hint="default"/>
+        <w:sz w:val="20"/>
+      </w:rPr>
+    </w:lvl>
+    <w:lvl w:ilvl="7" w:tentative="1">
+      <w:start w:val="1"/>
+      <w:numFmt w:val="bullet"/>
+      <w:lvlText w:val=""/>
+      <w:lvlJc w:val="left"/>
+      <w:pPr>
+        <w:tabs>
+          <w:tab w:val="num" w:pos="5760"/>
+        </w:tabs>
+        <w:ind w:left="5760" w:hanging="360"/>
+      </w:pPr>
+      <w:rPr>
+        <w:rFonts w:ascii="Symbol" w:hAnsi="Symbol" w:hint="default"/>
+        <w:sz w:val="20"/>
+      </w:rPr>
+    </w:lvl>
+    <w:lvl w:ilvl="8" w:tentative="1">
+      <w:start w:val="1"/>
+      <w:numFmt w:val="bullet"/>
+      <w:lvlText w:val=""/>
+      <w:lvlJc w:val="left"/>
+      <w:pPr>
+        <w:tabs>
+          <w:tab w:val="num" w:pos="6480"/>
+        </w:tabs>
+        <w:ind w:left="6480" w:hanging="360"/>
+      </w:pPr>
+      <w:rPr>
+        <w:rFonts w:ascii="Symbol" w:hAnsi="Symbol" w:hint="default"/>
+        <w:sz w:val="20"/>
+      </w:rPr>
+    </w:lvl>
+  </w:abstractNum>
+  <w:abstractNum w:abstractNumId="21" w15:restartNumberingAfterBreak="0">
     <w:nsid w:val="46E05405"/>
     <w:multiLevelType w:val="multilevel"/>
     <w:tmpl w:val="3C46DAEA"/>
@@ -3963,7 +6985,7 @@
       </w:rPr>
     </w:lvl>
   </w:abstractNum>
-  <w:abstractNum w:abstractNumId="13" w15:restartNumberingAfterBreak="0">
+  <w:abstractNum w:abstractNumId="22" w15:restartNumberingAfterBreak="0">
     <w:nsid w:val="47901FF8"/>
     <w:multiLevelType w:val="multilevel"/>
     <w:tmpl w:val="39BE95DE"/>
@@ -4112,7 +7134,156 @@
       </w:rPr>
     </w:lvl>
   </w:abstractNum>
-  <w:abstractNum w:abstractNumId="14" w15:restartNumberingAfterBreak="0">
+  <w:abstractNum w:abstractNumId="23" w15:restartNumberingAfterBreak="0">
+    <w:nsid w:val="4F036C66"/>
+    <w:multiLevelType w:val="multilevel"/>
+    <w:tmpl w:val="83967B60"/>
+    <w:lvl w:ilvl="0">
+      <w:start w:val="1"/>
+      <w:numFmt w:val="bullet"/>
+      <w:lvlText w:val=""/>
+      <w:lvlJc w:val="left"/>
+      <w:pPr>
+        <w:tabs>
+          <w:tab w:val="num" w:pos="720"/>
+        </w:tabs>
+        <w:ind w:left="720" w:hanging="360"/>
+      </w:pPr>
+      <w:rPr>
+        <w:rFonts w:ascii="Symbol" w:hAnsi="Symbol" w:hint="default"/>
+        <w:sz w:val="20"/>
+      </w:rPr>
+    </w:lvl>
+    <w:lvl w:ilvl="1" w:tentative="1">
+      <w:start w:val="1"/>
+      <w:numFmt w:val="bullet"/>
+      <w:lvlText w:val=""/>
+      <w:lvlJc w:val="left"/>
+      <w:pPr>
+        <w:tabs>
+          <w:tab w:val="num" w:pos="1440"/>
+        </w:tabs>
+        <w:ind w:left="1440" w:hanging="360"/>
+      </w:pPr>
+      <w:rPr>
+        <w:rFonts w:ascii="Symbol" w:hAnsi="Symbol" w:hint="default"/>
+        <w:sz w:val="20"/>
+      </w:rPr>
+    </w:lvl>
+    <w:lvl w:ilvl="2" w:tentative="1">
+      <w:start w:val="1"/>
+      <w:numFmt w:val="bullet"/>
+      <w:lvlText w:val=""/>
+      <w:lvlJc w:val="left"/>
+      <w:pPr>
+        <w:tabs>
+          <w:tab w:val="num" w:pos="2160"/>
+        </w:tabs>
+        <w:ind w:left="2160" w:hanging="360"/>
+      </w:pPr>
+      <w:rPr>
+        <w:rFonts w:ascii="Symbol" w:hAnsi="Symbol" w:hint="default"/>
+        <w:sz w:val="20"/>
+      </w:rPr>
+    </w:lvl>
+    <w:lvl w:ilvl="3" w:tentative="1">
+      <w:start w:val="1"/>
+      <w:numFmt w:val="bullet"/>
+      <w:lvlText w:val=""/>
+      <w:lvlJc w:val="left"/>
+      <w:pPr>
+        <w:tabs>
+          <w:tab w:val="num" w:pos="2880"/>
+        </w:tabs>
+        <w:ind w:left="2880" w:hanging="360"/>
+      </w:pPr>
+      <w:rPr>
+        <w:rFonts w:ascii="Symbol" w:hAnsi="Symbol" w:hint="default"/>
+        <w:sz w:val="20"/>
+      </w:rPr>
+    </w:lvl>
+    <w:lvl w:ilvl="4" w:tentative="1">
+      <w:start w:val="1"/>
+      <w:numFmt w:val="bullet"/>
+      <w:lvlText w:val=""/>
+      <w:lvlJc w:val="left"/>
+      <w:pPr>
+        <w:tabs>
+          <w:tab w:val="num" w:pos="3600"/>
+        </w:tabs>
+        <w:ind w:left="3600" w:hanging="360"/>
+      </w:pPr>
+      <w:rPr>
+        <w:rFonts w:ascii="Symbol" w:hAnsi="Symbol" w:hint="default"/>
+        <w:sz w:val="20"/>
+      </w:rPr>
+    </w:lvl>
+    <w:lvl w:ilvl="5" w:tentative="1">
+      <w:start w:val="1"/>
+      <w:numFmt w:val="bullet"/>
+      <w:lvlText w:val=""/>
+      <w:lvlJc w:val="left"/>
+      <w:pPr>
+        <w:tabs>
+          <w:tab w:val="num" w:pos="4320"/>
+        </w:tabs>
+        <w:ind w:left="4320" w:hanging="360"/>
+      </w:pPr>
+      <w:rPr>
+        <w:rFonts w:ascii="Symbol" w:hAnsi="Symbol" w:hint="default"/>
+        <w:sz w:val="20"/>
+      </w:rPr>
+    </w:lvl>
+    <w:lvl w:ilvl="6" w:tentative="1">
+      <w:start w:val="1"/>
+      <w:numFmt w:val="bullet"/>
+      <w:lvlText w:val=""/>
+      <w:lvlJc w:val="left"/>
+      <w:pPr>
+        <w:tabs>
+          <w:tab w:val="num" w:pos="5040"/>
+        </w:tabs>
+        <w:ind w:left="5040" w:hanging="360"/>
+      </w:pPr>
+      <w:rPr>
+        <w:rFonts w:ascii="Symbol" w:hAnsi="Symbol" w:hint="default"/>
+        <w:sz w:val="20"/>
+      </w:rPr>
+    </w:lvl>
+    <w:lvl w:ilvl="7" w:tentative="1">
+      <w:start w:val="1"/>
+      <w:numFmt w:val="bullet"/>
+      <w:lvlText w:val=""/>
+      <w:lvlJc w:val="left"/>
+      <w:pPr>
+        <w:tabs>
+          <w:tab w:val="num" w:pos="5760"/>
+        </w:tabs>
+        <w:ind w:left="5760" w:hanging="360"/>
+      </w:pPr>
+      <w:rPr>
+        <w:rFonts w:ascii="Symbol" w:hAnsi="Symbol" w:hint="default"/>
+        <w:sz w:val="20"/>
+      </w:rPr>
+    </w:lvl>
+    <w:lvl w:ilvl="8" w:tentative="1">
+      <w:start w:val="1"/>
+      <w:numFmt w:val="bullet"/>
+      <w:lvlText w:val=""/>
+      <w:lvlJc w:val="left"/>
+      <w:pPr>
+        <w:tabs>
+          <w:tab w:val="num" w:pos="6480"/>
+        </w:tabs>
+        <w:ind w:left="6480" w:hanging="360"/>
+      </w:pPr>
+      <w:rPr>
+        <w:rFonts w:ascii="Symbol" w:hAnsi="Symbol" w:hint="default"/>
+        <w:sz w:val="20"/>
+      </w:rPr>
+    </w:lvl>
+  </w:abstractNum>
+  <w:abstractNum w:abstractNumId="24" w15:restartNumberingAfterBreak="0">
     <w:nsid w:val="5CB2617A"/>
     <w:multiLevelType w:val="multilevel"/>
     <w:tmpl w:val="95648718"/>
@@ -4261,7 +7432,7 @@
       </w:rPr>
     </w:lvl>
   </w:abstractNum>
-  <w:abstractNum w:abstractNumId="15" w15:restartNumberingAfterBreak="0">
+  <w:abstractNum w:abstractNumId="25" w15:restartNumberingAfterBreak="0">
     <w:nsid w:val="5F7C525A"/>
     <w:multiLevelType w:val="multilevel"/>
     <w:tmpl w:val="24149632"/>
@@ -4410,7 +7581,156 @@
       </w:rPr>
     </w:lvl>
   </w:abstractNum>
-  <w:abstractNum w:abstractNumId="16" w15:restartNumberingAfterBreak="0">
+  <w:abstractNum w:abstractNumId="26" w15:restartNumberingAfterBreak="0">
+    <w:nsid w:val="624F3CD1"/>
+    <w:multiLevelType w:val="multilevel"/>
+    <w:tmpl w:val="9BAA4788"/>
+    <w:lvl w:ilvl="0">
+      <w:start w:val="1"/>
+      <w:numFmt w:val="bullet"/>
+      <w:lvlText w:val=""/>
+      <w:lvlJc w:val="left"/>
+      <w:pPr>
+        <w:tabs>
+          <w:tab w:val="num" w:pos="720"/>
+        </w:tabs>
+        <w:ind w:left="720" w:hanging="360"/>
+      </w:pPr>
+      <w:rPr>
+        <w:rFonts w:ascii="Symbol" w:hAnsi="Symbol" w:hint="default"/>
+        <w:sz w:val="20"/>
+      </w:rPr>
+    </w:lvl>
+    <w:lvl w:ilvl="1" w:tentative="1">
+      <w:start w:val="1"/>
+      <w:numFmt w:val="bullet"/>
+      <w:lvlText w:val=""/>
+      <w:lvlJc w:val="left"/>
+      <w:pPr>
+        <w:tabs>
+          <w:tab w:val="num" w:pos="1440"/>
+        </w:tabs>
+        <w:ind w:left="1440" w:hanging="360"/>
+      </w:pPr>
+      <w:rPr>
+        <w:rFonts w:ascii="Symbol" w:hAnsi="Symbol" w:hint="default"/>
+        <w:sz w:val="20"/>
+      </w:rPr>
+    </w:lvl>
+    <w:lvl w:ilvl="2" w:tentative="1">
+      <w:start w:val="1"/>
+      <w:numFmt w:val="bullet"/>
+      <w:lvlText w:val=""/>
+      <w:lvlJc w:val="left"/>
+      <w:pPr>
+        <w:tabs>
+          <w:tab w:val="num" w:pos="2160"/>
+        </w:tabs>
+        <w:ind w:left="2160" w:hanging="360"/>
+      </w:pPr>
+      <w:rPr>
+        <w:rFonts w:ascii="Symbol" w:hAnsi="Symbol" w:hint="default"/>
+        <w:sz w:val="20"/>
+      </w:rPr>
+    </w:lvl>
+    <w:lvl w:ilvl="3" w:tentative="1">
+      <w:start w:val="1"/>
+      <w:numFmt w:val="bullet"/>
+      <w:lvlText w:val=""/>
+      <w:lvlJc w:val="left"/>
+      <w:pPr>
+        <w:tabs>
+          <w:tab w:val="num" w:pos="2880"/>
+        </w:tabs>
+        <w:ind w:left="2880" w:hanging="360"/>
+      </w:pPr>
+      <w:rPr>
+        <w:rFonts w:ascii="Symbol" w:hAnsi="Symbol" w:hint="default"/>
+        <w:sz w:val="20"/>
+      </w:rPr>
+    </w:lvl>
+    <w:lvl w:ilvl="4" w:tentative="1">
+      <w:start w:val="1"/>
+      <w:numFmt w:val="bullet"/>
+      <w:lvlText w:val=""/>
+      <w:lvlJc w:val="left"/>
+      <w:pPr>
+        <w:tabs>
+          <w:tab w:val="num" w:pos="3600"/>
+        </w:tabs>
+        <w:ind w:left="3600" w:hanging="360"/>
+      </w:pPr>
+      <w:rPr>
+        <w:rFonts w:ascii="Symbol" w:hAnsi="Symbol" w:hint="default"/>
+        <w:sz w:val="20"/>
+      </w:rPr>
+    </w:lvl>
+    <w:lvl w:ilvl="5" w:tentative="1">
+      <w:start w:val="1"/>
+      <w:numFmt w:val="bullet"/>
+      <w:lvlText w:val=""/>
+      <w:lvlJc w:val="left"/>
+      <w:pPr>
+        <w:tabs>
+          <w:tab w:val="num" w:pos="4320"/>
+        </w:tabs>
+        <w:ind w:left="4320" w:hanging="360"/>
+      </w:pPr>
+      <w:rPr>
+        <w:rFonts w:ascii="Symbol" w:hAnsi="Symbol" w:hint="default"/>
+        <w:sz w:val="20"/>
+      </w:rPr>
+    </w:lvl>
+    <w:lvl w:ilvl="6" w:tentative="1">
+      <w:start w:val="1"/>
+      <w:numFmt w:val="bullet"/>
+      <w:lvlText w:val=""/>
+      <w:lvlJc w:val="left"/>
+      <w:pPr>
+        <w:tabs>
+          <w:tab w:val="num" w:pos="5040"/>
+        </w:tabs>
+        <w:ind w:left="5040" w:hanging="360"/>
+      </w:pPr>
+      <w:rPr>
+        <w:rFonts w:ascii="Symbol" w:hAnsi="Symbol" w:hint="default"/>
+        <w:sz w:val="20"/>
+      </w:rPr>
+    </w:lvl>
+    <w:lvl w:ilvl="7" w:tentative="1">
+      <w:start w:val="1"/>
+      <w:numFmt w:val="bullet"/>
+      <w:lvlText w:val=""/>
+      <w:lvlJc w:val="left"/>
+      <w:pPr>
+        <w:tabs>
+          <w:tab w:val="num" w:pos="5760"/>
+        </w:tabs>
+        <w:ind w:left="5760" w:hanging="360"/>
+      </w:pPr>
+      <w:rPr>
+        <w:rFonts w:ascii="Symbol" w:hAnsi="Symbol" w:hint="default"/>
+        <w:sz w:val="20"/>
+      </w:rPr>
+    </w:lvl>
+    <w:lvl w:ilvl="8" w:tentative="1">
+      <w:start w:val="1"/>
+      <w:numFmt w:val="bullet"/>
+      <w:lvlText w:val=""/>
+      <w:lvlJc w:val="left"/>
+      <w:pPr>
+        <w:tabs>
+          <w:tab w:val="num" w:pos="6480"/>
+        </w:tabs>
+        <w:ind w:left="6480" w:hanging="360"/>
+      </w:pPr>
+      <w:rPr>
+        <w:rFonts w:ascii="Symbol" w:hAnsi="Symbol" w:hint="default"/>
+        <w:sz w:val="20"/>
+      </w:rPr>
+    </w:lvl>
+  </w:abstractNum>
+  <w:abstractNum w:abstractNumId="27" w15:restartNumberingAfterBreak="0">
     <w:nsid w:val="63230713"/>
     <w:multiLevelType w:val="multilevel"/>
     <w:tmpl w:val="02F4C2D2"/>
@@ -4559,7 +7879,7 @@
       </w:rPr>
     </w:lvl>
   </w:abstractNum>
-  <w:abstractNum w:abstractNumId="17" w15:restartNumberingAfterBreak="0">
+  <w:abstractNum w:abstractNumId="28" w15:restartNumberingAfterBreak="0">
     <w:nsid w:val="650E038A"/>
     <w:multiLevelType w:val="multilevel"/>
     <w:tmpl w:val="DC3A54C8"/>
@@ -4708,7 +8028,156 @@
       </w:rPr>
     </w:lvl>
   </w:abstractNum>
-  <w:abstractNum w:abstractNumId="18" w15:restartNumberingAfterBreak="0">
+  <w:abstractNum w:abstractNumId="29" w15:restartNumberingAfterBreak="0">
+    <w:nsid w:val="6DF809CD"/>
+    <w:multiLevelType w:val="multilevel"/>
+    <w:tmpl w:val="691E308C"/>
+    <w:lvl w:ilvl="0">
+      <w:start w:val="1"/>
+      <w:numFmt w:val="bullet"/>
+      <w:lvlText w:val=""/>
+      <w:lvlJc w:val="left"/>
+      <w:pPr>
+        <w:tabs>
+          <w:tab w:val="num" w:pos="720"/>
+        </w:tabs>
+        <w:ind w:left="720" w:hanging="360"/>
+      </w:pPr>
+      <w:rPr>
+        <w:rFonts w:ascii="Symbol" w:hAnsi="Symbol" w:hint="default"/>
+        <w:sz w:val="20"/>
+      </w:rPr>
+    </w:lvl>
+    <w:lvl w:ilvl="1" w:tentative="1">
+      <w:start w:val="1"/>
+      <w:numFmt w:val="bullet"/>
+      <w:lvlText w:val=""/>
+      <w:lvlJc w:val="left"/>
+      <w:pPr>
+        <w:tabs>
+          <w:tab w:val="num" w:pos="1440"/>
+        </w:tabs>
+        <w:ind w:left="1440" w:hanging="360"/>
+      </w:pPr>
+      <w:rPr>
+        <w:rFonts w:ascii="Symbol" w:hAnsi="Symbol" w:hint="default"/>
+        <w:sz w:val="20"/>
+      </w:rPr>
+    </w:lvl>
+    <w:lvl w:ilvl="2" w:tentative="1">
+      <w:start w:val="1"/>
+      <w:numFmt w:val="bullet"/>
+      <w:lvlText w:val=""/>
+      <w:lvlJc w:val="left"/>
+      <w:pPr>
+        <w:tabs>
+          <w:tab w:val="num" w:pos="2160"/>
+        </w:tabs>
+        <w:ind w:left="2160" w:hanging="360"/>
+      </w:pPr>
+      <w:rPr>
+        <w:rFonts w:ascii="Symbol" w:hAnsi="Symbol" w:hint="default"/>
+        <w:sz w:val="20"/>
+      </w:rPr>
+    </w:lvl>
+    <w:lvl w:ilvl="3" w:tentative="1">
+      <w:start w:val="1"/>
+      <w:numFmt w:val="bullet"/>
+      <w:lvlText w:val=""/>
+      <w:lvlJc w:val="left"/>
+      <w:pPr>
+        <w:tabs>
+          <w:tab w:val="num" w:pos="2880"/>
+        </w:tabs>
+        <w:ind w:left="2880" w:hanging="360"/>
+      </w:pPr>
+      <w:rPr>
+        <w:rFonts w:ascii="Symbol" w:hAnsi="Symbol" w:hint="default"/>
+        <w:sz w:val="20"/>
+      </w:rPr>
+    </w:lvl>
+    <w:lvl w:ilvl="4" w:tentative="1">
+      <w:start w:val="1"/>
+      <w:numFmt w:val="bullet"/>
+      <w:lvlText w:val=""/>
+      <w:lvlJc w:val="left"/>
+      <w:pPr>
+        <w:tabs>
+          <w:tab w:val="num" w:pos="3600"/>
+        </w:tabs>
+        <w:ind w:left="3600" w:hanging="360"/>
+      </w:pPr>
+      <w:rPr>
+        <w:rFonts w:ascii="Symbol" w:hAnsi="Symbol" w:hint="default"/>
+        <w:sz w:val="20"/>
+      </w:rPr>
+    </w:lvl>
+    <w:lvl w:ilvl="5" w:tentative="1">
+      <w:start w:val="1"/>
+      <w:numFmt w:val="bullet"/>
+      <w:lvlText w:val=""/>
+      <w:lvlJc w:val="left"/>
+      <w:pPr>
+        <w:tabs>
+          <w:tab w:val="num" w:pos="4320"/>
+        </w:tabs>
+        <w:ind w:left="4320" w:hanging="360"/>
+      </w:pPr>
+      <w:rPr>
+        <w:rFonts w:ascii="Symbol" w:hAnsi="Symbol" w:hint="default"/>
+        <w:sz w:val="20"/>
+      </w:rPr>
+    </w:lvl>
+    <w:lvl w:ilvl="6" w:tentative="1">
+      <w:start w:val="1"/>
+      <w:numFmt w:val="bullet"/>
+      <w:lvlText w:val=""/>
+      <w:lvlJc w:val="left"/>
+      <w:pPr>
+        <w:tabs>
+          <w:tab w:val="num" w:pos="5040"/>
+        </w:tabs>
+        <w:ind w:left="5040" w:hanging="360"/>
+      </w:pPr>
+      <w:rPr>
+        <w:rFonts w:ascii="Symbol" w:hAnsi="Symbol" w:hint="default"/>
+        <w:sz w:val="20"/>
+      </w:rPr>
+    </w:lvl>
+    <w:lvl w:ilvl="7" w:tentative="1">
+      <w:start w:val="1"/>
+      <w:numFmt w:val="bullet"/>
+      <w:lvlText w:val=""/>
+      <w:lvlJc w:val="left"/>
+      <w:pPr>
+        <w:tabs>
+          <w:tab w:val="num" w:pos="5760"/>
+        </w:tabs>
+        <w:ind w:left="5760" w:hanging="360"/>
+      </w:pPr>
+      <w:rPr>
+        <w:rFonts w:ascii="Symbol" w:hAnsi="Symbol" w:hint="default"/>
+        <w:sz w:val="20"/>
+      </w:rPr>
+    </w:lvl>
+    <w:lvl w:ilvl="8" w:tentative="1">
+      <w:start w:val="1"/>
+      <w:numFmt w:val="bullet"/>
+      <w:lvlText w:val=""/>
+      <w:lvlJc w:val="left"/>
+      <w:pPr>
+        <w:tabs>
+          <w:tab w:val="num" w:pos="6480"/>
+        </w:tabs>
+        <w:ind w:left="6480" w:hanging="360"/>
+      </w:pPr>
+      <w:rPr>
+        <w:rFonts w:ascii="Symbol" w:hAnsi="Symbol" w:hint="default"/>
+        <w:sz w:val="20"/>
+      </w:rPr>
+    </w:lvl>
+  </w:abstractNum>
+  <w:abstractNum w:abstractNumId="30" w15:restartNumberingAfterBreak="0">
     <w:nsid w:val="70387552"/>
     <w:multiLevelType w:val="multilevel"/>
     <w:tmpl w:val="522A91F6"/>
@@ -4857,7 +8326,120 @@
       </w:rPr>
     </w:lvl>
   </w:abstractNum>
-  <w:abstractNum w:abstractNumId="19" w15:restartNumberingAfterBreak="0">
+  <w:abstractNum w:abstractNumId="31" w15:restartNumberingAfterBreak="0">
+    <w:nsid w:val="72D35686"/>
+    <w:multiLevelType w:val="multilevel"/>
+    <w:tmpl w:val="3A122D4E"/>
+    <w:lvl w:ilvl="0">
+      <w:start w:val="1"/>
+      <w:numFmt w:val="decimal"/>
+      <w:lvlText w:val="%1."/>
+      <w:lvlJc w:val="left"/>
+      <w:pPr>
+        <w:tabs>
+          <w:tab w:val="num" w:pos="720"/>
+        </w:tabs>
+        <w:ind w:left="720" w:hanging="360"/>
+      </w:pPr>
+    </w:lvl>
+    <w:lvl w:ilvl="1" w:tentative="1">
+      <w:start w:val="1"/>
+      <w:numFmt w:val="decimal"/>
+      <w:lvlText w:val="%2."/>
+      <w:lvlJc w:val="left"/>
+      <w:pPr>
+        <w:tabs>
+          <w:tab w:val="num" w:pos="1440"/>
+        </w:tabs>
+        <w:ind w:left="1440" w:hanging="360"/>
+      </w:pPr>
+    </w:lvl>
+    <w:lvl w:ilvl="2" w:tentative="1">
+      <w:start w:val="1"/>
+      <w:numFmt w:val="decimal"/>
+      <w:lvlText w:val="%3."/>
+      <w:lvlJc w:val="left"/>
+      <w:pPr>
+        <w:tabs>
+          <w:tab w:val="num" w:pos="2160"/>
+        </w:tabs>
+        <w:ind w:left="2160" w:hanging="360"/>
+      </w:pPr>
+    </w:lvl>
+    <w:lvl w:ilvl="3" w:tentative="1">
+      <w:start w:val="1"/>
+      <w:numFmt w:val="decimal"/>
+      <w:lvlText w:val="%4."/>
+      <w:lvlJc w:val="left"/>
+      <w:pPr>
+        <w:tabs>
+          <w:tab w:val="num" w:pos="2880"/>
+        </w:tabs>
+        <w:ind w:left="2880" w:hanging="360"/>
+      </w:pPr>
+    </w:lvl>
+    <w:lvl w:ilvl="4" w:tentative="1">
+      <w:start w:val="1"/>
+      <w:numFmt w:val="decimal"/>
+      <w:lvlText w:val="%5."/>
+      <w:lvlJc w:val="left"/>
+      <w:pPr>
+        <w:tabs>
+          <w:tab w:val="num" w:pos="3600"/>
+        </w:tabs>
+        <w:ind w:left="3600" w:hanging="360"/>
+      </w:pPr>
+    </w:lvl>
+    <w:lvl w:ilvl="5" w:tentative="1">
+      <w:start w:val="1"/>
+      <w:numFmt w:val="decimal"/>
+      <w:lvlText w:val="%6."/>
+      <w:lvlJc w:val="left"/>
+      <w:pPr>
+        <w:tabs>
+          <w:tab w:val="num" w:pos="4320"/>
+        </w:tabs>
+        <w:ind w:left="4320" w:hanging="360"/>
+      </w:pPr>
+    </w:lvl>
+    <w:lvl w:ilvl="6" w:tentative="1">
+      <w:start w:val="1"/>
+      <w:numFmt w:val="decimal"/>
+      <w:lvlText w:val="%7."/>
+      <w:lvlJc w:val="left"/>
+      <w:pPr>
+        <w:tabs>
+          <w:tab w:val="num" w:pos="5040"/>
+        </w:tabs>
+        <w:ind w:left="5040" w:hanging="360"/>
+      </w:pPr>
+    </w:lvl>
+    <w:lvl w:ilvl="7" w:tentative="1">
+      <w:start w:val="1"/>
+      <w:numFmt w:val="decimal"/>
+      <w:lvlText w:val="%8."/>
+      <w:lvlJc w:val="left"/>
+      <w:pPr>
+        <w:tabs>
+          <w:tab w:val="num" w:pos="5760"/>
+        </w:tabs>
+        <w:ind w:left="5760" w:hanging="360"/>
+      </w:pPr>
+    </w:lvl>
+    <w:lvl w:ilvl="8" w:tentative="1">
+      <w:start w:val="1"/>
+      <w:numFmt w:val="decimal"/>
+      <w:lvlText w:val="%9."/>
+      <w:lvlJc w:val="left"/>
+      <w:pPr>
+        <w:tabs>
+          <w:tab w:val="num" w:pos="6480"/>
+        </w:tabs>
+        <w:ind w:left="6480" w:hanging="360"/>
+      </w:pPr>
+    </w:lvl>
+  </w:abstractNum>
+  <w:abstractNum w:abstractNumId="32" w15:restartNumberingAfterBreak="0">
     <w:nsid w:val="74801CF8"/>
     <w:multiLevelType w:val="multilevel"/>
     <w:tmpl w:val="302A34C8"/>
@@ -5006,7 +8588,7 @@
       </w:rPr>
     </w:lvl>
   </w:abstractNum>
-  <w:abstractNum w:abstractNumId="20" w15:restartNumberingAfterBreak="0">
+  <w:abstractNum w:abstractNumId="33" w15:restartNumberingAfterBreak="0">
     <w:nsid w:val="76CB2515"/>
     <w:multiLevelType w:val="multilevel"/>
     <w:tmpl w:val="8D58CC40"/>
@@ -5155,7 +8737,156 @@
       </w:rPr>
     </w:lvl>
   </w:abstractNum>
-  <w:abstractNum w:abstractNumId="21" w15:restartNumberingAfterBreak="0">
+  <w:abstractNum w:abstractNumId="34" w15:restartNumberingAfterBreak="0">
+    <w:nsid w:val="77013719"/>
+    <w:multiLevelType w:val="multilevel"/>
+    <w:tmpl w:val="153C27B0"/>
+    <w:lvl w:ilvl="0">
+      <w:start w:val="1"/>
+      <w:numFmt w:val="bullet"/>
+      <w:lvlText w:val=""/>
+      <w:lvlJc w:val="left"/>
+      <w:pPr>
+        <w:tabs>
+          <w:tab w:val="num" w:pos="720"/>
+        </w:tabs>
+        <w:ind w:left="720" w:hanging="360"/>
+      </w:pPr>
+      <w:rPr>
+        <w:rFonts w:ascii="Symbol" w:hAnsi="Symbol" w:hint="default"/>
+        <w:sz w:val="20"/>
+      </w:rPr>
+    </w:lvl>
+    <w:lvl w:ilvl="1" w:tentative="1">
+      <w:start w:val="1"/>
+      <w:numFmt w:val="bullet"/>
+      <w:lvlText w:val="o"/>
+      <w:lvlJc w:val="left"/>
+      <w:pPr>
+        <w:tabs>
+          <w:tab w:val="num" w:pos="1440"/>
+        </w:tabs>
+        <w:ind w:left="1440" w:hanging="360"/>
+      </w:pPr>
+      <w:rPr>
+        <w:rFonts w:ascii="Courier New" w:hAnsi="Courier New" w:hint="default"/>
+        <w:sz w:val="20"/>
+      </w:rPr>
+    </w:lvl>
+    <w:lvl w:ilvl="2" w:tentative="1">
+      <w:start w:val="1"/>
+      <w:numFmt w:val="bullet"/>
+      <w:lvlText w:val=""/>
+      <w:lvlJc w:val="left"/>
+      <w:pPr>
+        <w:tabs>
+          <w:tab w:val="num" w:pos="2160"/>
+        </w:tabs>
+        <w:ind w:left="2160" w:hanging="360"/>
+      </w:pPr>
+      <w:rPr>
+        <w:rFonts w:ascii="Wingdings" w:hAnsi="Wingdings" w:hint="default"/>
+        <w:sz w:val="20"/>
+      </w:rPr>
+    </w:lvl>
+    <w:lvl w:ilvl="3" w:tentative="1">
+      <w:start w:val="1"/>
+      <w:numFmt w:val="bullet"/>
+      <w:lvlText w:val=""/>
+      <w:lvlJc w:val="left"/>
+      <w:pPr>
+        <w:tabs>
+          <w:tab w:val="num" w:pos="2880"/>
+        </w:tabs>
+        <w:ind w:left="2880" w:hanging="360"/>
+      </w:pPr>
+      <w:rPr>
+        <w:rFonts w:ascii="Wingdings" w:hAnsi="Wingdings" w:hint="default"/>
+        <w:sz w:val="20"/>
+      </w:rPr>
+    </w:lvl>
+    <w:lvl w:ilvl="4" w:tentative="1">
+      <w:start w:val="1"/>
+      <w:numFmt w:val="bullet"/>
+      <w:lvlText w:val=""/>
+      <w:lvlJc w:val="left"/>
+      <w:pPr>
+        <w:tabs>
+          <w:tab w:val="num" w:pos="3600"/>
+        </w:tabs>
+        <w:ind w:left="3600" w:hanging="360"/>
+      </w:pPr>
+      <w:rPr>
+        <w:rFonts w:ascii="Wingdings" w:hAnsi="Wingdings" w:hint="default"/>
+        <w:sz w:val="20"/>
+      </w:rPr>
+    </w:lvl>
+    <w:lvl w:ilvl="5" w:tentative="1">
+      <w:start w:val="1"/>
+      <w:numFmt w:val="bullet"/>
+      <w:lvlText w:val=""/>
+      <w:lvlJc w:val="left"/>
+      <w:pPr>
+        <w:tabs>
+          <w:tab w:val="num" w:pos="4320"/>
+        </w:tabs>
+        <w:ind w:left="4320" w:hanging="360"/>
+      </w:pPr>
+      <w:rPr>
+        <w:rFonts w:ascii="Wingdings" w:hAnsi="Wingdings" w:hint="default"/>
+        <w:sz w:val="20"/>
+      </w:rPr>
+    </w:lvl>
+    <w:lvl w:ilvl="6" w:tentative="1">
+      <w:start w:val="1"/>
+      <w:numFmt w:val="bullet"/>
+      <w:lvlText w:val=""/>
+      <w:lvlJc w:val="left"/>
+      <w:pPr>
+        <w:tabs>
+          <w:tab w:val="num" w:pos="5040"/>
+        </w:tabs>
+        <w:ind w:left="5040" w:hanging="360"/>
+      </w:pPr>
+      <w:rPr>
+        <w:rFonts w:ascii="Wingdings" w:hAnsi="Wingdings" w:hint="default"/>
+        <w:sz w:val="20"/>
+      </w:rPr>
+    </w:lvl>
+    <w:lvl w:ilvl="7" w:tentative="1">
+      <w:start w:val="1"/>
+      <w:numFmt w:val="bullet"/>
+      <w:lvlText w:val=""/>
+      <w:lvlJc w:val="left"/>
+      <w:pPr>
+        <w:tabs>
+          <w:tab w:val="num" w:pos="5760"/>
+        </w:tabs>
+        <w:ind w:left="5760" w:hanging="360"/>
+      </w:pPr>
+      <w:rPr>
+        <w:rFonts w:ascii="Wingdings" w:hAnsi="Wingdings" w:hint="default"/>
+        <w:sz w:val="20"/>
+      </w:rPr>
+    </w:lvl>
+    <w:lvl w:ilvl="8" w:tentative="1">
+      <w:start w:val="1"/>
+      <w:numFmt w:val="bullet"/>
+      <w:lvlText w:val=""/>
+      <w:lvlJc w:val="left"/>
+      <w:pPr>
+        <w:tabs>
+          <w:tab w:val="num" w:pos="6480"/>
+        </w:tabs>
+        <w:ind w:left="6480" w:hanging="360"/>
+      </w:pPr>
+      <w:rPr>
+        <w:rFonts w:ascii="Wingdings" w:hAnsi="Wingdings" w:hint="default"/>
+        <w:sz w:val="20"/>
+      </w:rPr>
+    </w:lvl>
+  </w:abstractNum>
+  <w:abstractNum w:abstractNumId="35" w15:restartNumberingAfterBreak="0">
     <w:nsid w:val="7D5B56BB"/>
     <w:multiLevelType w:val="multilevel"/>
     <w:tmpl w:val="FEEC4698"/>
@@ -5304,7 +9035,7 @@
       </w:rPr>
     </w:lvl>
   </w:abstractNum>
-  <w:abstractNum w:abstractNumId="22" w15:restartNumberingAfterBreak="0">
+  <w:abstractNum w:abstractNumId="36" w15:restartNumberingAfterBreak="0">
     <w:nsid w:val="7DB97C93"/>
     <w:multiLevelType w:val="multilevel"/>
     <w:tmpl w:val="EA40612A"/>
@@ -5453,7 +9184,7 @@
       </w:rPr>
     </w:lvl>
   </w:abstractNum>
-  <w:abstractNum w:abstractNumId="23" w15:restartNumberingAfterBreak="0">
+  <w:abstractNum w:abstractNumId="37" w15:restartNumberingAfterBreak="0">
     <w:nsid w:val="7F930D24"/>
     <w:multiLevelType w:val="multilevel"/>
     <w:tmpl w:val="82965B24"/>
@@ -5603,76 +9334,118 @@
     </w:lvl>
   </w:abstractNum>
   <w:num w:numId="1" w16cid:durableId="1244992357">
-    <w:abstractNumId w:val="15"/>
+    <w:abstractNumId w:val="25"/>
   </w:num>
   <w:num w:numId="2" w16cid:durableId="2133018021">
-    <w:abstractNumId w:val="12"/>
+    <w:abstractNumId w:val="21"/>
   </w:num>
   <w:num w:numId="3" w16cid:durableId="1999528779">
-    <w:abstractNumId w:val="22"/>
+    <w:abstractNumId w:val="36"/>
   </w:num>
   <w:num w:numId="4" w16cid:durableId="583222320">
     <w:abstractNumId w:val="0"/>
   </w:num>
   <w:num w:numId="5" w16cid:durableId="426120025">
+    <w:abstractNumId w:val="5"/>
+  </w:num>
+  <w:num w:numId="6" w16cid:durableId="398594603">
+    <w:abstractNumId w:val="32"/>
+  </w:num>
+  <w:num w:numId="7" w16cid:durableId="860053337">
+    <w:abstractNumId w:val="10"/>
+  </w:num>
+  <w:num w:numId="8" w16cid:durableId="1119446954">
+    <w:abstractNumId w:val="15"/>
+  </w:num>
+  <w:num w:numId="9" w16cid:durableId="2036154128">
+    <w:abstractNumId w:val="19"/>
+  </w:num>
+  <w:num w:numId="10" w16cid:durableId="838153253">
+    <w:abstractNumId w:val="33"/>
+  </w:num>
+  <w:num w:numId="11" w16cid:durableId="557328632">
+    <w:abstractNumId w:val="7"/>
+  </w:num>
+  <w:num w:numId="12" w16cid:durableId="1068186976">
+    <w:abstractNumId w:val="27"/>
+  </w:num>
+  <w:num w:numId="13" w16cid:durableId="269436980">
+    <w:abstractNumId w:val="24"/>
+  </w:num>
+  <w:num w:numId="14" w16cid:durableId="215623342">
+    <w:abstractNumId w:val="17"/>
+  </w:num>
+  <w:num w:numId="15" w16cid:durableId="1177965849">
     <w:abstractNumId w:val="3"/>
   </w:num>
-  <w:num w:numId="6" w16cid:durableId="398594603">
-    <w:abstractNumId w:val="19"/>
-  </w:num>
-  <w:num w:numId="7" w16cid:durableId="860053337">
-    <w:abstractNumId w:val="7"/>
-  </w:num>
-  <w:num w:numId="8" w16cid:durableId="1119446954">
-    <w:abstractNumId w:val="8"/>
-  </w:num>
-  <w:num w:numId="9" w16cid:durableId="2036154128">
-    <w:abstractNumId w:val="11"/>
-  </w:num>
-  <w:num w:numId="10" w16cid:durableId="838153253">
-    <w:abstractNumId w:val="20"/>
-  </w:num>
-  <w:num w:numId="11" w16cid:durableId="557328632">
-    <w:abstractNumId w:val="5"/>
-  </w:num>
-  <w:num w:numId="12" w16cid:durableId="1068186976">
-    <w:abstractNumId w:val="16"/>
-  </w:num>
-  <w:num w:numId="13" w16cid:durableId="269436980">
-    <w:abstractNumId w:val="14"/>
-  </w:num>
-  <w:num w:numId="14" w16cid:durableId="215623342">
-    <w:abstractNumId w:val="10"/>
-  </w:num>
-  <w:num w:numId="15" w16cid:durableId="1177965849">
-    <w:abstractNumId w:val="2"/>
-  </w:num>
   <w:num w:numId="16" w16cid:durableId="26414964">
-    <w:abstractNumId w:val="17"/>
+    <w:abstractNumId w:val="28"/>
   </w:num>
   <w:num w:numId="17" w16cid:durableId="1910725786">
-    <w:abstractNumId w:val="23"/>
+    <w:abstractNumId w:val="37"/>
   </w:num>
   <w:num w:numId="18" w16cid:durableId="1700812284">
-    <w:abstractNumId w:val="13"/>
+    <w:abstractNumId w:val="22"/>
   </w:num>
   <w:num w:numId="19" w16cid:durableId="266041488">
-    <w:abstractNumId w:val="18"/>
+    <w:abstractNumId w:val="30"/>
   </w:num>
   <w:num w:numId="20" w16cid:durableId="625745379">
     <w:abstractNumId w:val="1"/>
   </w:num>
   <w:num w:numId="21" w16cid:durableId="778645690">
+    <w:abstractNumId w:val="16"/>
+  </w:num>
+  <w:num w:numId="22" w16cid:durableId="1698969317">
+    <w:abstractNumId w:val="35"/>
+  </w:num>
+  <w:num w:numId="23" w16cid:durableId="1510297058">
     <w:abstractNumId w:val="9"/>
   </w:num>
-  <w:num w:numId="22" w16cid:durableId="1698969317">
-    <w:abstractNumId w:val="21"/>
-  </w:num>
-  <w:num w:numId="23" w16cid:durableId="1510297058">
+  <w:num w:numId="24" w16cid:durableId="169610945">
     <w:abstractNumId w:val="6"/>
   </w:num>
-  <w:num w:numId="24" w16cid:durableId="169610945">
+  <w:num w:numId="25" w16cid:durableId="1435126969">
+    <w:abstractNumId w:val="12"/>
+  </w:num>
+  <w:num w:numId="26" w16cid:durableId="1180310579">
+    <w:abstractNumId w:val="11"/>
+  </w:num>
+  <w:num w:numId="27" w16cid:durableId="263534026">
+    <w:abstractNumId w:val="2"/>
+  </w:num>
+  <w:num w:numId="28" w16cid:durableId="1465660761">
+    <w:abstractNumId w:val="23"/>
+  </w:num>
+  <w:num w:numId="29" w16cid:durableId="1478911884">
+    <w:abstractNumId w:val="26"/>
+  </w:num>
+  <w:num w:numId="30" w16cid:durableId="443958808">
+    <w:abstractNumId w:val="14"/>
+  </w:num>
+  <w:num w:numId="31" w16cid:durableId="1346246136">
+    <w:abstractNumId w:val="20"/>
+  </w:num>
+  <w:num w:numId="32" w16cid:durableId="646591438">
     <w:abstractNumId w:val="4"/>
+  </w:num>
+  <w:num w:numId="33" w16cid:durableId="631204792">
+    <w:abstractNumId w:val="8"/>
+  </w:num>
+  <w:num w:numId="34" w16cid:durableId="988368223">
+    <w:abstractNumId w:val="18"/>
+  </w:num>
+  <w:num w:numId="35" w16cid:durableId="1477336781">
+    <w:abstractNumId w:val="29"/>
+  </w:num>
+  <w:num w:numId="36" w16cid:durableId="273753232">
+    <w:abstractNumId w:val="13"/>
+  </w:num>
+  <w:num w:numId="37" w16cid:durableId="1284993134">
+    <w:abstractNumId w:val="31"/>
+  </w:num>
+  <w:num w:numId="38" w16cid:durableId="1891259956">
+    <w:abstractNumId w:val="34"/>
   </w:num>
 </w:numbering>
 </file>

</xml_diff>